<commit_message>
Corrections in some documents
</commit_message>
<xml_diff>
--- a/examples/eidelyur/MCOOL/all_docs/my_docs/synopsis_NewApproch.docx
+++ b/examples/eidelyur/MCOOL/all_docs/my_docs/synopsis_NewApproch.docx
@@ -1,6 +1,6 @@
 
 <file path=word/document.xml><?xml version="1.0" encoding="utf-8"?>
-<w:document xmlns:wpc="http://schemas.microsoft.com/office/word/2010/wordprocessingCanvas" xmlns:cx="http://schemas.microsoft.com/office/drawing/2014/chartex" xmlns:cx1="http://schemas.microsoft.com/office/drawing/2015/9/8/chartex" xmlns:cx2="http://schemas.microsoft.com/office/drawing/2015/10/21/chartex" xmlns:cx3="http://schemas.microsoft.com/office/drawing/2016/5/9/chartex" xmlns:cx4="http://schemas.microsoft.com/office/drawing/2016/5/10/chartex" xmlns:cx5="http://schemas.microsoft.com/office/drawing/2016/5/11/chartex" xmlns:mc="http://schemas.openxmlformats.org/markup-compatibility/2006" xmlns:o="urn:schemas-microsoft-com:office:office" xmlns:r="http://schemas.openxmlformats.org/officeDocument/2006/relationships" xmlns:m="http://schemas.openxmlformats.org/officeDocument/2006/math" xmlns:v="urn:schemas-microsoft-com:vml" xmlns:wp14="http://schemas.microsoft.com/office/word/2010/wordprocessingDrawing" xmlns:wp="http://schemas.openxmlformats.org/drawingml/2006/wordprocessingDrawing" xmlns:w10="urn:schemas-microsoft-com:office:word" xmlns:w="http://schemas.openxmlformats.org/wordprocessingml/2006/main" xmlns:w14="http://schemas.microsoft.com/office/word/2010/wordml" xmlns:w15="http://schemas.microsoft.com/office/word/2012/wordml" xmlns:w16se="http://schemas.microsoft.com/office/word/2015/wordml/symex" xmlns:wpg="http://schemas.microsoft.com/office/word/2010/wordprocessingGroup" xmlns:wpi="http://schemas.microsoft.com/office/word/2010/wordprocessingInk" xmlns:wne="http://schemas.microsoft.com/office/word/2006/wordml" xmlns:wps="http://schemas.microsoft.com/office/word/2010/wordprocessingShape" mc:Ignorable="w14 w15 w16se wp14">
+<w:document xmlns:wpc="http://schemas.microsoft.com/office/word/2010/wordprocessingCanvas" xmlns:cx="http://schemas.microsoft.com/office/drawing/2014/chartex" xmlns:cx1="http://schemas.microsoft.com/office/drawing/2015/9/8/chartex" xmlns:cx2="http://schemas.microsoft.com/office/drawing/2015/10/21/chartex" xmlns:cx3="http://schemas.microsoft.com/office/drawing/2016/5/9/chartex" xmlns:cx4="http://schemas.microsoft.com/office/drawing/2016/5/10/chartex" xmlns:cx5="http://schemas.microsoft.com/office/drawing/2016/5/11/chartex" xmlns:cx6="http://schemas.microsoft.com/office/drawing/2016/5/12/chartex" xmlns:cx7="http://schemas.microsoft.com/office/drawing/2016/5/13/chartex" xmlns:cx8="http://schemas.microsoft.com/office/drawing/2016/5/14/chartex" xmlns:mc="http://schemas.openxmlformats.org/markup-compatibility/2006" xmlns:aink="http://schemas.microsoft.com/office/drawing/2016/ink" xmlns:am3d="http://schemas.microsoft.com/office/drawing/2017/model3d" xmlns:o="urn:schemas-microsoft-com:office:office" xmlns:r="http://schemas.openxmlformats.org/officeDocument/2006/relationships" xmlns:m="http://schemas.openxmlformats.org/officeDocument/2006/math" xmlns:v="urn:schemas-microsoft-com:vml" xmlns:wp14="http://schemas.microsoft.com/office/word/2010/wordprocessingDrawing" xmlns:wp="http://schemas.openxmlformats.org/drawingml/2006/wordprocessingDrawing" xmlns:w10="urn:schemas-microsoft-com:office:word" xmlns:w="http://schemas.openxmlformats.org/wordprocessingml/2006/main" xmlns:w14="http://schemas.microsoft.com/office/word/2010/wordml" xmlns:w15="http://schemas.microsoft.com/office/word/2012/wordml" xmlns:w16cid="http://schemas.microsoft.com/office/word/2016/wordml/cid" xmlns:w16se="http://schemas.microsoft.com/office/word/2015/wordml/symex" xmlns:wpg="http://schemas.microsoft.com/office/word/2010/wordprocessingGroup" xmlns:wpi="http://schemas.microsoft.com/office/word/2010/wordprocessingInk" xmlns:wne="http://schemas.microsoft.com/office/word/2006/wordml" xmlns:wps="http://schemas.microsoft.com/office/word/2010/wordprocessingShape" mc:Ignorable="w14 w15 w16se w16cid wp14">
   <w:body>
     <w:p>
       <w:pPr>
@@ -176,7 +176,7 @@
           <v:shape id="_x0000_i1025" type="#_x0000_t75" style="width:306.05pt;height:25.5pt" o:ole="">
             <v:imagedata r:id="rId6" o:title=""/>
           </v:shape>
-          <o:OLEObject Type="Embed" ProgID="Equation.DSMT4" ShapeID="_x0000_i1025" DrawAspect="Content" ObjectID="_1559727251" r:id="rId7"/>
+          <o:OLEObject Type="Embed" ProgID="Equation.DSMT4" ShapeID="_x0000_i1025" DrawAspect="Content" ObjectID="_1588601575" r:id="rId7"/>
         </w:object>
       </w:r>
     </w:p>
@@ -213,7 +213,7 @@
           <v:shape id="_x0000_i1026" type="#_x0000_t75" style="width:96pt;height:28.5pt" o:ole="">
             <v:imagedata r:id="rId8" o:title=""/>
           </v:shape>
-          <o:OLEObject Type="Embed" ProgID="Equation.DSMT4" ShapeID="_x0000_i1026" DrawAspect="Content" ObjectID="_1559727252" r:id="rId9"/>
+          <o:OLEObject Type="Embed" ProgID="Equation.DSMT4" ShapeID="_x0000_i1026" DrawAspect="Content" ObjectID="_1588601576" r:id="rId9"/>
         </w:object>
       </w:r>
       <w:r>
@@ -240,7 +240,7 @@
           <v:shape id="_x0000_i1027" type="#_x0000_t75" style="width:108.7pt;height:28.5pt" o:ole="">
             <v:imagedata r:id="rId10" o:title=""/>
           </v:shape>
-          <o:OLEObject Type="Embed" ProgID="Equation.DSMT4" ShapeID="_x0000_i1027" DrawAspect="Content" ObjectID="_1559727253" r:id="rId11"/>
+          <o:OLEObject Type="Embed" ProgID="Equation.DSMT4" ShapeID="_x0000_i1027" DrawAspect="Content" ObjectID="_1588601577" r:id="rId11"/>
         </w:object>
       </w:r>
       <w:r>
@@ -305,7 +305,7 @@
           <v:shape id="_x0000_i1028" type="#_x0000_t75" style="width:381.8pt;height:99pt" o:ole="">
             <v:imagedata r:id="rId12" o:title=""/>
           </v:shape>
-          <o:OLEObject Type="Embed" ProgID="Equation.DSMT4" ShapeID="_x0000_i1028" DrawAspect="Content" ObjectID="_1559727254" r:id="rId13"/>
+          <o:OLEObject Type="Embed" ProgID="Equation.DSMT4" ShapeID="_x0000_i1028" DrawAspect="Content" ObjectID="_1588601578" r:id="rId13"/>
         </w:object>
       </w:r>
     </w:p>
@@ -335,7 +335,7 @@
           <v:shape id="_x0000_i1029" type="#_x0000_t75" style="width:19.5pt;height:25.5pt" o:ole="">
             <v:imagedata r:id="rId14" o:title=""/>
           </v:shape>
-          <o:OLEObject Type="Embed" ProgID="Equation.DSMT4" ShapeID="_x0000_i1029" DrawAspect="Content" ObjectID="_1559727255" r:id="rId15"/>
+          <o:OLEObject Type="Embed" ProgID="Equation.DSMT4" ShapeID="_x0000_i1029" DrawAspect="Content" ObjectID="_1588601579" r:id="rId15"/>
         </w:object>
       </w:r>
       <w:r>
@@ -365,7 +365,7 @@
           <v:shape id="_x0000_i1030" type="#_x0000_t75" style="width:341.2pt;height:27pt" o:ole="">
             <v:imagedata r:id="rId16" o:title=""/>
           </v:shape>
-          <o:OLEObject Type="Embed" ProgID="Equation.DSMT4" ShapeID="_x0000_i1030" DrawAspect="Content" ObjectID="_1559727256" r:id="rId17"/>
+          <o:OLEObject Type="Embed" ProgID="Equation.DSMT4" ShapeID="_x0000_i1030" DrawAspect="Content" ObjectID="_1588601580" r:id="rId17"/>
         </w:object>
       </w:r>
     </w:p>
@@ -395,32 +395,25 @@
           <v:shape id="_x0000_i1031" type="#_x0000_t75" style="width:100.45pt;height:25.5pt" o:ole="">
             <v:imagedata r:id="rId18" o:title=""/>
           </v:shape>
-          <o:OLEObject Type="Embed" ProgID="Equation.DSMT4" ShapeID="_x0000_i1031" DrawAspect="Content" ObjectID="_1559727257" r:id="rId19"/>
-        </w:object>
-      </w:r>
-      <w:r>
-        <w:rPr>
-          <w:sz w:val="28"/>
-          <w:szCs w:val="28"/>
-        </w:rPr>
-        <w:t xml:space="preserve">is an electron </w:t>
-      </w:r>
-      <w:proofErr w:type="spellStart"/>
-      <w:r>
-        <w:rPr>
-          <w:sz w:val="28"/>
-          <w:szCs w:val="28"/>
-        </w:rPr>
-        <w:t>Larmor</w:t>
-      </w:r>
-      <w:proofErr w:type="spellEnd"/>
-      <w:r>
-        <w:rPr>
-          <w:sz w:val="28"/>
-          <w:szCs w:val="28"/>
-        </w:rPr>
-        <w:t xml:space="preserve"> frequency.</w:t>
-      </w:r>
+          <o:OLEObject Type="Embed" ProgID="Equation.DSMT4" ShapeID="_x0000_i1031" DrawAspect="Content" ObjectID="_1588601581" r:id="rId19"/>
+        </w:object>
+      </w:r>
+      <w:r>
+        <w:rPr>
+          <w:sz w:val="28"/>
+          <w:szCs w:val="28"/>
+        </w:rPr>
+        <w:t xml:space="preserve">is an electron Larmor </w:t>
+      </w:r>
+      <w:proofErr w:type="gramStart"/>
+      <w:r>
+        <w:rPr>
+          <w:sz w:val="28"/>
+          <w:szCs w:val="28"/>
+        </w:rPr>
+        <w:t>frequency.</w:t>
+      </w:r>
+      <w:proofErr w:type="gramEnd"/>
     </w:p>
     <w:p>
       <w:pPr>
@@ -447,7 +440,7 @@
           <v:shape id="_x0000_i1032" type="#_x0000_t75" style="width:73.5pt;height:25.5pt" o:ole="">
             <v:imagedata r:id="rId20" o:title=""/>
           </v:shape>
-          <o:OLEObject Type="Embed" ProgID="Equation.DSMT4" ShapeID="_x0000_i1032" DrawAspect="Content" ObjectID="_1559727258" r:id="rId21"/>
+          <o:OLEObject Type="Embed" ProgID="Equation.DSMT4" ShapeID="_x0000_i1032" DrawAspect="Content" ObjectID="_1588601582" r:id="rId21"/>
         </w:object>
       </w:r>
       <w:r>
@@ -462,7 +455,23 @@
           <w:sz w:val="28"/>
           <w:szCs w:val="28"/>
         </w:rPr>
-        <w:t>ween electron and ion ([1]-(2b) and</w:t>
+        <w:t>ween electron and ion ([</w:t>
+      </w:r>
+      <w:proofErr w:type="gramStart"/>
+      <w:r>
+        <w:rPr>
+          <w:sz w:val="28"/>
+          <w:szCs w:val="28"/>
+        </w:rPr>
+        <w:t>1]-(</w:t>
+      </w:r>
+      <w:proofErr w:type="gramEnd"/>
+      <w:r>
+        <w:rPr>
+          <w:sz w:val="28"/>
+          <w:szCs w:val="28"/>
+        </w:rPr>
+        <w:t>2b) and</w:t>
       </w:r>
       <w:r>
         <w:rPr>
@@ -491,7 +500,7 @@
           <v:shape id="_x0000_i1033" type="#_x0000_t75" style="width:421.35pt;height:55.5pt" o:ole="">
             <v:imagedata r:id="rId22" o:title=""/>
           </v:shape>
-          <o:OLEObject Type="Embed" ProgID="Equation.DSMT4" ShapeID="_x0000_i1033" DrawAspect="Content" ObjectID="_1559727259" r:id="rId23"/>
+          <o:OLEObject Type="Embed" ProgID="Equation.DSMT4" ShapeID="_x0000_i1033" DrawAspect="Content" ObjectID="_1588601583" r:id="rId23"/>
         </w:object>
       </w:r>
     </w:p>
@@ -530,7 +539,7 @@
           <v:shape id="_x0000_i1034" type="#_x0000_t75" style="width:480pt;height:105.15pt" o:ole="">
             <v:imagedata r:id="rId24" o:title=""/>
           </v:shape>
-          <o:OLEObject Type="Embed" ProgID="Equation.DSMT4" ShapeID="_x0000_i1034" DrawAspect="Content" ObjectID="_1559727260" r:id="rId25"/>
+          <o:OLEObject Type="Embed" ProgID="Equation.DSMT4" ShapeID="_x0000_i1034" DrawAspect="Content" ObjectID="_1588601584" r:id="rId25"/>
         </w:object>
       </w:r>
     </w:p>
@@ -573,7 +582,7 @@
           <v:shape id="_x0000_i1035" type="#_x0000_t75" style="width:75.05pt;height:25.6pt" o:ole="">
             <v:imagedata r:id="rId26" o:title=""/>
           </v:shape>
-          <o:OLEObject Type="Embed" ProgID="Equation.DSMT4" ShapeID="_x0000_i1035" DrawAspect="Content" ObjectID="_1559727261" r:id="rId27"/>
+          <o:OLEObject Type="Embed" ProgID="Equation.DSMT4" ShapeID="_x0000_i1035" DrawAspect="Content" ObjectID="_1588601585" r:id="rId27"/>
         </w:object>
       </w:r>
       <w:r>
@@ -617,7 +626,7 @@
           <v:shape id="_x0000_i1036" type="#_x0000_t75" style="width:342.65pt;height:207.45pt" o:ole="">
             <v:imagedata r:id="rId28" o:title=""/>
           </v:shape>
-          <o:OLEObject Type="Embed" ProgID="Equation.DSMT4" ShapeID="_x0000_i1036" DrawAspect="Content" ObjectID="_1559727262" r:id="rId29"/>
+          <o:OLEObject Type="Embed" ProgID="Equation.DSMT4" ShapeID="_x0000_i1036" DrawAspect="Content" ObjectID="_1588601586" r:id="rId29"/>
         </w:object>
       </w:r>
     </w:p>
@@ -743,7 +752,7 @@
                                 <v:shape id="_x0000_i1038" type="#_x0000_t75" style="width:25.5pt;height:25.6pt" o:ole="">
                                   <v:imagedata r:id="rId30" o:title=""/>
                                 </v:shape>
-                                <o:OLEObject Type="Embed" ProgID="Equation.DSMT4" ShapeID="_x0000_i1038" DrawAspect="Content" ObjectID="_1559727334" r:id="rId31"/>
+                                <o:OLEObject Type="Embed" ProgID="Equation.DSMT4" ShapeID="_x0000_i1038" DrawAspect="Content" ObjectID="_1588601663" r:id="rId31"/>
                               </w:object>
                             </w:r>
                             <w:r>
@@ -777,7 +786,7 @@
                                 <v:shape id="_x0000_i1040" type="#_x0000_t75" style="width:53.8pt;height:25.6pt" o:ole="">
                                   <v:imagedata r:id="rId32" o:title=""/>
                                 </v:shape>
-                                <o:OLEObject Type="Embed" ProgID="Equation.DSMT4" ShapeID="_x0000_i1040" DrawAspect="Content" ObjectID="_1559727335" r:id="rId33"/>
+                                <o:OLEObject Type="Embed" ProgID="Equation.DSMT4" ShapeID="_x0000_i1040" DrawAspect="Content" ObjectID="_1588601664" r:id="rId33"/>
                               </w:object>
                             </w:r>
                             <w:r>
@@ -797,7 +806,7 @@
                                 <v:shape id="_x0000_i1042" type="#_x0000_t75" style="width:19.75pt;height:25.6pt" o:ole="">
                                   <v:imagedata r:id="rId34" o:title=""/>
                                 </v:shape>
-                                <o:OLEObject Type="Embed" ProgID="Equation.DSMT4" ShapeID="_x0000_i1042" DrawAspect="Content" ObjectID="_1559727336" r:id="rId35"/>
+                                <o:OLEObject Type="Embed" ProgID="Equation.DSMT4" ShapeID="_x0000_i1042" DrawAspect="Content" ObjectID="_1588601665" r:id="rId35"/>
                               </w:object>
                             </w:r>
                             <w:r>
@@ -817,7 +826,7 @@
                                 <v:shape id="_x0000_i1044" type="#_x0000_t75" style="width:75.05pt;height:25.6pt" o:ole="">
                                   <v:imagedata r:id="rId36" o:title=""/>
                                 </v:shape>
-                                <o:OLEObject Type="Embed" ProgID="Equation.DSMT4" ShapeID="_x0000_i1044" DrawAspect="Content" ObjectID="_1559727337" r:id="rId37"/>
+                                <o:OLEObject Type="Embed" ProgID="Equation.DSMT4" ShapeID="_x0000_i1044" DrawAspect="Content" ObjectID="_1588601666" r:id="rId37"/>
                               </w:object>
                             </w:r>
                             <w:r>
@@ -896,9 +905,9 @@
                         </w:rPr>
                         <w:object w:dxaOrig="360" w:dyaOrig="360">
                           <v:shape id="_x0000_i1038" type="#_x0000_t75" style="width:25.5pt;height:25.6pt" o:ole="">
-                            <v:imagedata r:id="rId30" o:title=""/>
+                            <v:imagedata r:id="rId38" o:title=""/>
                           </v:shape>
-                          <o:OLEObject Type="Embed" ProgID="Equation.DSMT4" ShapeID="_x0000_i1038" DrawAspect="Content" ObjectID="_1559727334" r:id="rId38"/>
+                          <o:OLEObject Type="Embed" ProgID="Equation.DSMT4" ShapeID="_x0000_i1038" DrawAspect="Content" ObjectID="_1559727334" r:id="rId39"/>
                         </w:object>
                       </w:r>
                       <w:r>
@@ -930,9 +939,9 @@
                         </w:rPr>
                         <w:object w:dxaOrig="760" w:dyaOrig="360">
                           <v:shape id="_x0000_i1040" type="#_x0000_t75" style="width:53.8pt;height:25.6pt" o:ole="">
-                            <v:imagedata r:id="rId32" o:title=""/>
+                            <v:imagedata r:id="rId40" o:title=""/>
                           </v:shape>
-                          <o:OLEObject Type="Embed" ProgID="Equation.DSMT4" ShapeID="_x0000_i1040" DrawAspect="Content" ObjectID="_1559727335" r:id="rId39"/>
+                          <o:OLEObject Type="Embed" ProgID="Equation.DSMT4" ShapeID="_x0000_i1040" DrawAspect="Content" ObjectID="_1559727335" r:id="rId41"/>
                         </w:object>
                       </w:r>
                       <w:r>
@@ -950,9 +959,9 @@
                         </w:rPr>
                         <w:object w:dxaOrig="279" w:dyaOrig="360">
                           <v:shape id="_x0000_i1042" type="#_x0000_t75" style="width:19.75pt;height:25.6pt" o:ole="">
-                            <v:imagedata r:id="rId34" o:title=""/>
+                            <v:imagedata r:id="rId42" o:title=""/>
                           </v:shape>
-                          <o:OLEObject Type="Embed" ProgID="Equation.DSMT4" ShapeID="_x0000_i1042" DrawAspect="Content" ObjectID="_1559727336" r:id="rId40"/>
+                          <o:OLEObject Type="Embed" ProgID="Equation.DSMT4" ShapeID="_x0000_i1042" DrawAspect="Content" ObjectID="_1559727336" r:id="rId43"/>
                         </w:object>
                       </w:r>
                       <w:r>
@@ -970,9 +979,9 @@
                         </w:rPr>
                         <w:object w:dxaOrig="1060" w:dyaOrig="360">
                           <v:shape id="_x0000_i1044" type="#_x0000_t75" style="width:75.05pt;height:25.6pt" o:ole="">
-                            <v:imagedata r:id="rId36" o:title=""/>
+                            <v:imagedata r:id="rId44" o:title=""/>
                           </v:shape>
-                          <o:OLEObject Type="Embed" ProgID="Equation.DSMT4" ShapeID="_x0000_i1044" DrawAspect="Content" ObjectID="_1559727337" r:id="rId41"/>
+                          <o:OLEObject Type="Embed" ProgID="Equation.DSMT4" ShapeID="_x0000_i1044" DrawAspect="Content" ObjectID="_1559727337" r:id="rId45"/>
                         </w:object>
                       </w:r>
                       <w:r>
@@ -999,9 +1008,9 @@
         </w:rPr>
         <w:object w:dxaOrig="4959" w:dyaOrig="480">
           <v:shape id="_x0000_i1045" type="#_x0000_t75" style="width:351.1pt;height:34.1pt" o:ole="">
-            <v:imagedata r:id="rId42" o:title=""/>
-          </v:shape>
-          <o:OLEObject Type="Embed" ProgID="Equation.DSMT4" ShapeID="_x0000_i1045" DrawAspect="Content" ObjectID="_1559727263" r:id="rId43"/>
+            <v:imagedata r:id="rId46" o:title=""/>
+          </v:shape>
+          <o:OLEObject Type="Embed" ProgID="Equation.DSMT4" ShapeID="_x0000_i1045" DrawAspect="Content" ObjectID="_1588601587" r:id="rId47"/>
         </w:object>
       </w:r>
     </w:p>
@@ -1028,9 +1037,9 @@
         </w:rPr>
         <w:object w:dxaOrig="800" w:dyaOrig="360">
           <v:shape id="_x0000_i1046" type="#_x0000_t75" style="width:56.65pt;height:25.6pt" o:ole="">
-            <v:imagedata r:id="rId44" o:title=""/>
-          </v:shape>
-          <o:OLEObject Type="Embed" ProgID="Equation.DSMT4" ShapeID="_x0000_i1046" DrawAspect="Content" ObjectID="_1559727264" r:id="rId45"/>
+            <v:imagedata r:id="rId48" o:title=""/>
+          </v:shape>
+          <o:OLEObject Type="Embed" ProgID="Equation.DSMT4" ShapeID="_x0000_i1046" DrawAspect="Content" ObjectID="_1588601588" r:id="rId49"/>
         </w:object>
       </w:r>
       <w:r>
@@ -1079,9 +1088,9 @@
         </w:rPr>
         <w:object w:dxaOrig="5960" w:dyaOrig="1880">
           <v:shape id="_x0000_i1047" type="#_x0000_t75" style="width:421.95pt;height:133.55pt" o:ole="">
-            <v:imagedata r:id="rId46" o:title=""/>
-          </v:shape>
-          <o:OLEObject Type="Embed" ProgID="Equation.DSMT4" ShapeID="_x0000_i1047" DrawAspect="Content" ObjectID="_1559727265" r:id="rId47"/>
+            <v:imagedata r:id="rId50" o:title=""/>
+          </v:shape>
+          <o:OLEObject Type="Embed" ProgID="Equation.DSMT4" ShapeID="_x0000_i1047" DrawAspect="Content" ObjectID="_1588601589" r:id="rId51"/>
         </w:object>
       </w:r>
     </w:p>
@@ -1179,33 +1188,17 @@
         </w:rPr>
         <w:object w:dxaOrig="900" w:dyaOrig="380">
           <v:shape id="_x0000_i1048" type="#_x0000_t75" style="width:63.75pt;height:26.9pt" o:ole="">
-            <v:imagedata r:id="rId48" o:title=""/>
-          </v:shape>
-          <o:OLEObject Type="Embed" ProgID="Equation.DSMT4" ShapeID="_x0000_i1048" DrawAspect="Content" ObjectID="_1559727266" r:id="rId49"/>
-        </w:object>
-      </w:r>
-      <w:r>
-        <w:rPr>
-          <w:sz w:val="28"/>
-          <w:szCs w:val="28"/>
-        </w:rPr>
-        <w:t xml:space="preserve"> of the </w:t>
-      </w:r>
-      <w:proofErr w:type="spellStart"/>
-      <w:r>
-        <w:rPr>
-          <w:sz w:val="28"/>
-          <w:szCs w:val="28"/>
-        </w:rPr>
-        <w:t>Larmor</w:t>
-      </w:r>
-      <w:proofErr w:type="spellEnd"/>
-      <w:r>
-        <w:rPr>
-          <w:sz w:val="28"/>
-          <w:szCs w:val="28"/>
-        </w:rPr>
-        <w:t xml:space="preserve"> circle center </w:t>
+            <v:imagedata r:id="rId52" o:title=""/>
+          </v:shape>
+          <o:OLEObject Type="Embed" ProgID="Equation.DSMT4" ShapeID="_x0000_i1048" DrawAspect="Content" ObjectID="_1588601590" r:id="rId53"/>
+        </w:object>
+      </w:r>
+      <w:r>
+        <w:rPr>
+          <w:sz w:val="28"/>
+          <w:szCs w:val="28"/>
+        </w:rPr>
+        <w:t xml:space="preserve"> of the Larmor circle center </w:t>
       </w:r>
     </w:p>
     <w:p>
@@ -1225,9 +1218,9 @@
         </w:rPr>
         <w:object w:dxaOrig="4020" w:dyaOrig="380">
           <v:shape id="_x0000_i1049" type="#_x0000_t75" style="width:284.6pt;height:27pt" o:ole="">
-            <v:imagedata r:id="rId50" o:title=""/>
-          </v:shape>
-          <o:OLEObject Type="Embed" ProgID="Equation.DSMT4" ShapeID="_x0000_i1049" DrawAspect="Content" ObjectID="_1559727267" r:id="rId51"/>
+            <v:imagedata r:id="rId54" o:title=""/>
+          </v:shape>
+          <o:OLEObject Type="Embed" ProgID="Equation.DSMT4" ShapeID="_x0000_i1049" DrawAspect="Content" ObjectID="_1588601591" r:id="rId55"/>
         </w:object>
       </w:r>
     </w:p>
@@ -1291,9 +1284,9 @@
         </w:rPr>
         <w:object w:dxaOrig="1760" w:dyaOrig="380">
           <v:shape id="_x0000_i1050" type="#_x0000_t75" style="width:124.7pt;height:26.9pt" o:ole="">
-            <v:imagedata r:id="rId52" o:title=""/>
-          </v:shape>
-          <o:OLEObject Type="Embed" ProgID="Equation.DSMT4" ShapeID="_x0000_i1050" DrawAspect="Content" ObjectID="_1559727268" r:id="rId53"/>
+            <v:imagedata r:id="rId56" o:title=""/>
+          </v:shape>
+          <o:OLEObject Type="Embed" ProgID="Equation.DSMT4" ShapeID="_x0000_i1050" DrawAspect="Content" ObjectID="_1588601592" r:id="rId57"/>
         </w:object>
       </w:r>
       <w:r>
@@ -1339,9 +1332,9 @@
         </w:rPr>
         <w:object w:dxaOrig="1760" w:dyaOrig="380">
           <v:shape id="_x0000_i1051" type="#_x0000_t75" style="width:124.7pt;height:26.9pt" o:ole="">
-            <v:imagedata r:id="rId54" o:title=""/>
-          </v:shape>
-          <o:OLEObject Type="Embed" ProgID="Equation.DSMT4" ShapeID="_x0000_i1051" DrawAspect="Content" ObjectID="_1559727269" r:id="rId55"/>
+            <v:imagedata r:id="rId58" o:title=""/>
+          </v:shape>
+          <o:OLEObject Type="Embed" ProgID="Equation.DSMT4" ShapeID="_x0000_i1051" DrawAspect="Content" ObjectID="_1588601593" r:id="rId59"/>
         </w:object>
       </w:r>
       <w:r>
@@ -1390,9 +1383,9 @@
         </w:rPr>
         <w:object w:dxaOrig="5360" w:dyaOrig="400">
           <v:shape id="_x0000_i1052" type="#_x0000_t75" style="width:379.75pt;height:28.35pt" o:ole="">
-            <v:imagedata r:id="rId56" o:title=""/>
-          </v:shape>
-          <o:OLEObject Type="Embed" ProgID="Equation.DSMT4" ShapeID="_x0000_i1052" DrawAspect="Content" ObjectID="_1559727270" r:id="rId57"/>
+            <v:imagedata r:id="rId60" o:title=""/>
+          </v:shape>
+          <o:OLEObject Type="Embed" ProgID="Equation.DSMT4" ShapeID="_x0000_i1052" DrawAspect="Content" ObjectID="_1588601594" r:id="rId61"/>
         </w:object>
       </w:r>
     </w:p>
@@ -1429,9 +1422,9 @@
         </w:rPr>
         <w:object w:dxaOrig="7000" w:dyaOrig="400">
           <v:shape id="_x0000_i1053" type="#_x0000_t75" style="width:495.95pt;height:28.35pt" o:ole="">
-            <v:imagedata r:id="rId58" o:title=""/>
-          </v:shape>
-          <o:OLEObject Type="Embed" ProgID="Equation.DSMT4" ShapeID="_x0000_i1053" DrawAspect="Content" ObjectID="_1559727271" r:id="rId59"/>
+            <v:imagedata r:id="rId62" o:title=""/>
+          </v:shape>
+          <o:OLEObject Type="Embed" ProgID="Equation.DSMT4" ShapeID="_x0000_i1053" DrawAspect="Content" ObjectID="_1588601595" r:id="rId63"/>
         </w:object>
       </w:r>
     </w:p>
@@ -1468,9 +1461,117 @@
         </w:rPr>
         <w:object w:dxaOrig="5899" w:dyaOrig="4760">
           <v:shape id="_x0000_i1054" type="#_x0000_t75" style="width:417.95pt;height:337.25pt" o:ole="">
-            <v:imagedata r:id="rId60" o:title=""/>
-          </v:shape>
-          <o:OLEObject Type="Embed" ProgID="Equation.DSMT4" ShapeID="_x0000_i1054" DrawAspect="Content" ObjectID="_1559727272" r:id="rId61"/>
+            <v:imagedata r:id="rId64" o:title=""/>
+          </v:shape>
+          <o:OLEObject Type="Embed" ProgID="Equation.DSMT4" ShapeID="_x0000_i1054" DrawAspect="Content" ObjectID="_1588601596" r:id="rId65"/>
+        </w:object>
+      </w:r>
+    </w:p>
+    <w:p>
+      <w:pPr>
+        <w:spacing w:after="0"/>
+        <w:jc w:val="both"/>
+        <w:rPr>
+          <w:sz w:val="28"/>
+          <w:szCs w:val="28"/>
+        </w:rPr>
+      </w:pPr>
+      <w:r>
+        <w:rPr>
+          <w:sz w:val="28"/>
+          <w:szCs w:val="28"/>
+        </w:rPr>
+        <w:t>Important relation</w:t>
+      </w:r>
+      <w:r>
+        <w:rPr>
+          <w:sz w:val="28"/>
+          <w:szCs w:val="28"/>
+        </w:rPr>
+        <w:t>s follow</w:t>
+      </w:r>
+      <w:r>
+        <w:rPr>
+          <w:sz w:val="28"/>
+          <w:szCs w:val="28"/>
+        </w:rPr>
+        <w:t xml:space="preserve"> from expression</w:t>
+      </w:r>
+      <w:r>
+        <w:rPr>
+          <w:sz w:val="28"/>
+          <w:szCs w:val="28"/>
+        </w:rPr>
+        <w:t>s</w:t>
+      </w:r>
+      <w:r>
+        <w:rPr>
+          <w:sz w:val="28"/>
+          <w:szCs w:val="28"/>
+        </w:rPr>
+        <w:t xml:space="preserve"> for </w:t>
+      </w:r>
+      <w:r>
+        <w:rPr>
+          <w:position w:val="-14"/>
+          <w:sz w:val="28"/>
+          <w:szCs w:val="28"/>
+        </w:rPr>
+        <w:object w:dxaOrig="320" w:dyaOrig="380">
+          <v:shape id="_x0000_i1124" type="#_x0000_t75" style="width:22.65pt;height:26.9pt" o:ole="">
+            <v:imagedata r:id="rId66" o:title=""/>
+          </v:shape>
+          <o:OLEObject Type="Embed" ProgID="Equation.DSMT4" ShapeID="_x0000_i1124" DrawAspect="Content" ObjectID="_1588601597" r:id="rId67"/>
+        </w:object>
+      </w:r>
+      <w:r>
+        <w:rPr>
+          <w:sz w:val="28"/>
+          <w:szCs w:val="28"/>
+        </w:rPr>
+        <w:t xml:space="preserve"> and </w:t>
+      </w:r>
+      <w:r>
+        <w:rPr>
+          <w:position w:val="-14"/>
+          <w:sz w:val="28"/>
+          <w:szCs w:val="28"/>
+        </w:rPr>
+        <w:object w:dxaOrig="360" w:dyaOrig="380">
+          <v:shape id="_x0000_i1132" type="#_x0000_t75" style="width:25.5pt;height:26.9pt" o:ole="">
+            <v:imagedata r:id="rId68" o:title=""/>
+          </v:shape>
+          <o:OLEObject Type="Embed" ProgID="Equation.DSMT4" ShapeID="_x0000_i1132" DrawAspect="Content" ObjectID="_1588601598" r:id="rId69"/>
+        </w:object>
+      </w:r>
+      <w:r>
+        <w:rPr>
+          <w:sz w:val="28"/>
+          <w:szCs w:val="28"/>
+        </w:rPr>
+        <w:t>:</w:t>
+      </w:r>
+    </w:p>
+    <w:p>
+      <w:pPr>
+        <w:spacing w:after="0"/>
+        <w:jc w:val="center"/>
+        <w:rPr>
+          <w:sz w:val="28"/>
+          <w:szCs w:val="28"/>
+        </w:rPr>
+      </w:pPr>
+      <w:r>
+        <w:rPr>
+          <w:position w:val="-32"/>
+          <w:sz w:val="28"/>
+          <w:szCs w:val="28"/>
+        </w:rPr>
+        <w:object w:dxaOrig="2820" w:dyaOrig="780">
+          <v:shape id="_x0000_i1136" type="#_x0000_t75" style="width:199.8pt;height:55.2pt" o:ole="">
+            <v:imagedata r:id="rId70" o:title=""/>
+          </v:shape>
+          <o:OLEObject Type="Embed" ProgID="Equation.DSMT4" ShapeID="_x0000_i1136" DrawAspect="Content" ObjectID="_1588601599" r:id="rId71"/>
         </w:object>
       </w:r>
     </w:p>
@@ -1507,9 +1608,9 @@
         </w:rPr>
         <w:object w:dxaOrig="4040" w:dyaOrig="1200">
           <v:shape id="_x0000_i1055" type="#_x0000_t75" style="width:286.25pt;height:85pt" o:ole="">
-            <v:imagedata r:id="rId62" o:title=""/>
-          </v:shape>
-          <o:OLEObject Type="Embed" ProgID="Equation.DSMT4" ShapeID="_x0000_i1055" DrawAspect="Content" ObjectID="_1559727273" r:id="rId63"/>
+            <v:imagedata r:id="rId72" o:title=""/>
+          </v:shape>
+          <o:OLEObject Type="Embed" ProgID="Equation.DSMT4" ShapeID="_x0000_i1055" DrawAspect="Content" ObjectID="_1588601600" r:id="rId73"/>
         </w:object>
       </w:r>
     </w:p>
@@ -1530,9 +1631,9 @@
         </w:rPr>
         <w:object w:dxaOrig="3760" w:dyaOrig="1240">
           <v:shape id="_x0000_i1056" type="#_x0000_t75" style="width:266.4pt;height:87.85pt" o:ole="">
-            <v:imagedata r:id="rId64" o:title=""/>
-          </v:shape>
-          <o:OLEObject Type="Embed" ProgID="Equation.DSMT4" ShapeID="_x0000_i1056" DrawAspect="Content" ObjectID="_1559727274" r:id="rId65"/>
+            <v:imagedata r:id="rId74" o:title=""/>
+          </v:shape>
+          <o:OLEObject Type="Embed" ProgID="Equation.DSMT4" ShapeID="_x0000_i1056" DrawAspect="Content" ObjectID="_1588601601" r:id="rId75"/>
         </w:object>
       </w:r>
     </w:p>
@@ -1559,9 +1660,9 @@
         </w:rPr>
         <w:object w:dxaOrig="1920" w:dyaOrig="380">
           <v:shape id="_x0000_i1057" type="#_x0000_t75" style="width:136.05pt;height:26.9pt" o:ole="">
-            <v:imagedata r:id="rId66" o:title=""/>
-          </v:shape>
-          <o:OLEObject Type="Embed" ProgID="Equation.DSMT4" ShapeID="_x0000_i1057" DrawAspect="Content" ObjectID="_1559727275" r:id="rId67"/>
+            <v:imagedata r:id="rId76" o:title=""/>
+          </v:shape>
+          <o:OLEObject Type="Embed" ProgID="Equation.DSMT4" ShapeID="_x0000_i1057" DrawAspect="Content" ObjectID="_1588601602" r:id="rId77"/>
         </w:object>
       </w:r>
       <w:r>
@@ -1589,9 +1690,9 @@
         </w:rPr>
         <w:object w:dxaOrig="6660" w:dyaOrig="3080">
           <v:shape id="_x0000_i1058" type="#_x0000_t75" style="width:471.85pt;height:218.2pt" o:ole="">
-            <v:imagedata r:id="rId68" o:title=""/>
-          </v:shape>
-          <o:OLEObject Type="Embed" ProgID="Equation.DSMT4" ShapeID="_x0000_i1058" DrawAspect="Content" ObjectID="_1559727276" r:id="rId69"/>
+            <v:imagedata r:id="rId78" o:title=""/>
+          </v:shape>
+          <o:OLEObject Type="Embed" ProgID="Equation.DSMT4" ShapeID="_x0000_i1058" DrawAspect="Content" ObjectID="_1588601603" r:id="rId79"/>
         </w:object>
       </w:r>
     </w:p>
@@ -1628,25 +1729,26 @@
         </w:rPr>
         <w:object w:dxaOrig="2720" w:dyaOrig="2600">
           <v:shape id="_x0000_i1059" type="#_x0000_t75" style="width:192.7pt;height:184.2pt" o:ole="">
-            <v:imagedata r:id="rId70" o:title=""/>
-          </v:shape>
-          <o:OLEObject Type="Embed" ProgID="Equation.DSMT4" ShapeID="_x0000_i1059" DrawAspect="Content" ObjectID="_1559727277" r:id="rId71"/>
-        </w:object>
-      </w:r>
-    </w:p>
-    <w:p>
-      <w:pPr>
-        <w:spacing w:after="0"/>
-        <w:rPr>
-          <w:sz w:val="28"/>
-          <w:szCs w:val="28"/>
-        </w:rPr>
-      </w:pPr>
-      <w:r>
-        <w:rPr>
-          <w:sz w:val="28"/>
-          <w:szCs w:val="28"/>
-        </w:rPr>
+            <v:imagedata r:id="rId80" o:title=""/>
+          </v:shape>
+          <o:OLEObject Type="Embed" ProgID="Equation.DSMT4" ShapeID="_x0000_i1059" DrawAspect="Content" ObjectID="_1588601604" r:id="rId81"/>
+        </w:object>
+      </w:r>
+    </w:p>
+    <w:p>
+      <w:pPr>
+        <w:spacing w:after="0"/>
+        <w:rPr>
+          <w:sz w:val="28"/>
+          <w:szCs w:val="28"/>
+        </w:rPr>
+      </w:pPr>
+      <w:r>
+        <w:rPr>
+          <w:sz w:val="28"/>
+          <w:szCs w:val="28"/>
+        </w:rPr>
+        <w:lastRenderedPageBreak/>
         <w:t xml:space="preserve">Therefore, the electron parts </w:t>
       </w:r>
       <w:r>
@@ -1657,9 +1759,9 @@
         </w:rPr>
         <w:object w:dxaOrig="1140" w:dyaOrig="360">
           <v:shape id="_x0000_i1060" type="#_x0000_t75" style="width:80.75pt;height:25.5pt" o:ole="">
-            <v:imagedata r:id="rId72" o:title=""/>
-          </v:shape>
-          <o:OLEObject Type="Embed" ProgID="Equation.DSMT4" ShapeID="_x0000_i1060" DrawAspect="Content" ObjectID="_1559727278" r:id="rId73"/>
+            <v:imagedata r:id="rId82" o:title=""/>
+          </v:shape>
+          <o:OLEObject Type="Embed" ProgID="Equation.DSMT4" ShapeID="_x0000_i1060" DrawAspect="Content" ObjectID="_1588601605" r:id="rId83"/>
         </w:object>
       </w:r>
       <w:r>
@@ -1681,15 +1783,15 @@
       </w:pPr>
       <w:r>
         <w:rPr>
-          <w:position w:val="-198"/>
-          <w:sz w:val="28"/>
-          <w:szCs w:val="28"/>
-        </w:rPr>
-        <w:object w:dxaOrig="6000" w:dyaOrig="4080">
-          <v:shape id="_x0000_i1061" type="#_x0000_t75" style="width:424.2pt;height:288.45pt" o:ole="">
-            <v:imagedata r:id="rId74" o:title=""/>
-          </v:shape>
-          <o:OLEObject Type="Embed" ProgID="Equation.DSMT4" ShapeID="_x0000_i1061" DrawAspect="Content" ObjectID="_1559727279" r:id="rId75"/>
+          <w:position w:val="-206"/>
+          <w:sz w:val="28"/>
+          <w:szCs w:val="28"/>
+        </w:rPr>
+        <w:object w:dxaOrig="6600" w:dyaOrig="4239">
+          <v:shape id="_x0000_i1129" type="#_x0000_t75" style="width:466.6pt;height:299.7pt" o:ole="">
+            <v:imagedata r:id="rId84" o:title=""/>
+          </v:shape>
+          <o:OLEObject Type="Embed" ProgID="Equation.DSMT4" ShapeID="_x0000_i1129" DrawAspect="Content" ObjectID="_1588601606" r:id="rId85"/>
         </w:object>
       </w:r>
     </w:p>
@@ -1716,9 +1818,9 @@
         </w:rPr>
         <w:object w:dxaOrig="1640" w:dyaOrig="360">
           <v:shape id="_x0000_i1062" type="#_x0000_t75" style="width:116.2pt;height:25.5pt" o:ole="">
-            <v:imagedata r:id="rId76" o:title=""/>
-          </v:shape>
-          <o:OLEObject Type="Embed" ProgID="Equation.DSMT4" ShapeID="_x0000_i1062" DrawAspect="Content" ObjectID="_1559727280" r:id="rId77"/>
+            <v:imagedata r:id="rId86" o:title=""/>
+          </v:shape>
+          <o:OLEObject Type="Embed" ProgID="Equation.DSMT4" ShapeID="_x0000_i1062" DrawAspect="Content" ObjectID="_1588601607" r:id="rId87"/>
         </w:object>
       </w:r>
       <w:r>
@@ -1752,9 +1854,9 @@
         </w:rPr>
         <w:object w:dxaOrig="5400" w:dyaOrig="720">
           <v:shape id="_x0000_i1063" type="#_x0000_t75" style="width:381.8pt;height:50.9pt" o:ole="">
-            <v:imagedata r:id="rId78" o:title=""/>
-          </v:shape>
-          <o:OLEObject Type="Embed" ProgID="Equation.DSMT4" ShapeID="_x0000_i1063" DrawAspect="Content" ObjectID="_1559727281" r:id="rId79"/>
+            <v:imagedata r:id="rId88" o:title=""/>
+          </v:shape>
+          <o:OLEObject Type="Embed" ProgID="Equation.DSMT4" ShapeID="_x0000_i1063" DrawAspect="Content" ObjectID="_1588601608" r:id="rId89"/>
         </w:object>
       </w:r>
     </w:p>
@@ -1788,9 +1890,9 @@
         </w:rPr>
         <w:object w:dxaOrig="1040" w:dyaOrig="360">
           <v:shape id="_x0000_i1064" type="#_x0000_t75" style="width:73.7pt;height:25.5pt" o:ole="">
-            <v:imagedata r:id="rId80" o:title=""/>
-          </v:shape>
-          <o:OLEObject Type="Embed" ProgID="Equation.DSMT4" ShapeID="_x0000_i1064" DrawAspect="Content" ObjectID="_1559727282" r:id="rId81"/>
+            <v:imagedata r:id="rId90" o:title=""/>
+          </v:shape>
+          <o:OLEObject Type="Embed" ProgID="Equation.DSMT4" ShapeID="_x0000_i1064" DrawAspect="Content" ObjectID="_1588601609" r:id="rId91"/>
         </w:object>
       </w:r>
       <w:r>
@@ -1815,9 +1917,9 @@
         </w:rPr>
         <w:object w:dxaOrig="1200" w:dyaOrig="380">
           <v:shape id="_x0000_i1065" type="#_x0000_t75" style="width:85pt;height:26.9pt" o:ole="">
-            <v:imagedata r:id="rId82" o:title=""/>
-          </v:shape>
-          <o:OLEObject Type="Embed" ProgID="Equation.DSMT4" ShapeID="_x0000_i1065" DrawAspect="Content" ObjectID="_1559727283" r:id="rId83"/>
+            <v:imagedata r:id="rId92" o:title=""/>
+          </v:shape>
+          <o:OLEObject Type="Embed" ProgID="Equation.DSMT4" ShapeID="_x0000_i1065" DrawAspect="Content" ObjectID="_1588601610" r:id="rId93"/>
         </w:object>
       </w:r>
       <w:r>
@@ -1844,26 +1946,25 @@
         </w:rPr>
         <w:object w:dxaOrig="5899" w:dyaOrig="3080">
           <v:shape id="_x0000_i1066" type="#_x0000_t75" style="width:417.05pt;height:219.15pt" o:ole="">
-            <v:imagedata r:id="rId84" o:title=""/>
-          </v:shape>
-          <o:OLEObject Type="Embed" ProgID="Equation.DSMT4" ShapeID="_x0000_i1066" DrawAspect="Content" ObjectID="_1559727284" r:id="rId85"/>
-        </w:object>
-      </w:r>
-    </w:p>
-    <w:p>
-      <w:pPr>
-        <w:spacing w:after="0"/>
-        <w:rPr>
-          <w:sz w:val="28"/>
-          <w:szCs w:val="28"/>
-        </w:rPr>
-      </w:pPr>
-      <w:r>
-        <w:rPr>
-          <w:sz w:val="28"/>
-          <w:szCs w:val="28"/>
-        </w:rPr>
-        <w:lastRenderedPageBreak/>
+            <v:imagedata r:id="rId94" o:title=""/>
+          </v:shape>
+          <o:OLEObject Type="Embed" ProgID="Equation.DSMT4" ShapeID="_x0000_i1066" DrawAspect="Content" ObjectID="_1588601611" r:id="rId95"/>
+        </w:object>
+      </w:r>
+    </w:p>
+    <w:p>
+      <w:pPr>
+        <w:spacing w:after="0"/>
+        <w:rPr>
+          <w:sz w:val="28"/>
+          <w:szCs w:val="28"/>
+        </w:rPr>
+      </w:pPr>
+      <w:r>
+        <w:rPr>
+          <w:sz w:val="28"/>
+          <w:szCs w:val="28"/>
+        </w:rPr>
         <w:t>and then</w:t>
       </w:r>
       <w:r>
@@ -2027,9 +2128,9 @@
                               </w:rPr>
                               <w:object w:dxaOrig="620" w:dyaOrig="380">
                                 <v:shape id="_x0000_i1068" type="#_x0000_t75" style="width:43.9pt;height:26.9pt" o:ole="">
-                                  <v:imagedata r:id="rId86" o:title=""/>
+                                  <v:imagedata r:id="rId96" o:title=""/>
                                 </v:shape>
-                                <o:OLEObject Type="Embed" ProgID="Equation.DSMT4" ShapeID="_x0000_i1068" DrawAspect="Content" ObjectID="_1559727338" r:id="rId87"/>
+                                <o:OLEObject Type="Embed" ProgID="Equation.DSMT4" ShapeID="_x0000_i1068" DrawAspect="Content" ObjectID="_1588601667" r:id="rId97"/>
                               </w:object>
                             </w:r>
                             <w:r>
@@ -2053,12 +2154,21 @@
                               </w:rPr>
                               <w:t xml:space="preserve">d </w:t>
                             </w:r>
-                            <w:r>
-                              <w:rPr>
-                                <w:sz w:val="28"/>
-                                <w:szCs w:val="28"/>
-                              </w:rPr>
-                              <w:t xml:space="preserve">second  variable </w:t>
+                            <w:proofErr w:type="gramStart"/>
+                            <w:r>
+                              <w:rPr>
+                                <w:sz w:val="28"/>
+                                <w:szCs w:val="28"/>
+                              </w:rPr>
+                              <w:t>second  variable</w:t>
+                            </w:r>
+                            <w:proofErr w:type="gramEnd"/>
+                            <w:r>
+                              <w:rPr>
+                                <w:sz w:val="28"/>
+                                <w:szCs w:val="28"/>
+                              </w:rPr>
+                              <w:t xml:space="preserve"> </w:t>
                             </w:r>
                             <w:r>
                               <w:rPr>
@@ -2095,9 +2205,9 @@
                               </w:rPr>
                               <w:object w:dxaOrig="1040" w:dyaOrig="360">
                                 <v:shape id="_x0000_i1070" type="#_x0000_t75" style="width:73.7pt;height:25.5pt" o:ole="">
-                                  <v:imagedata r:id="rId88" o:title=""/>
+                                  <v:imagedata r:id="rId98" o:title=""/>
                                 </v:shape>
-                                <o:OLEObject Type="Embed" ProgID="Equation.DSMT4" ShapeID="_x0000_i1070" DrawAspect="Content" ObjectID="_1559727339" r:id="rId89"/>
+                                <o:OLEObject Type="Embed" ProgID="Equation.DSMT4" ShapeID="_x0000_i1070" DrawAspect="Content" ObjectID="_1588601668" r:id="rId99"/>
                               </w:object>
                             </w:r>
                             <w:r>
@@ -2147,7 +2257,23 @@
                                 <w:sz w:val="28"/>
                                 <w:szCs w:val="28"/>
                               </w:rPr>
-                              <w:t>, but the corresponding expression in [1]-(6b) is correct</w:t>
+                              <w:t>, but the corresponding expression in [</w:t>
+                            </w:r>
+                            <w:proofErr w:type="gramStart"/>
+                            <w:r>
+                              <w:rPr>
+                                <w:sz w:val="28"/>
+                                <w:szCs w:val="28"/>
+                              </w:rPr>
+                              <w:t>1]-(</w:t>
+                            </w:r>
+                            <w:proofErr w:type="gramEnd"/>
+                            <w:r>
+                              <w:rPr>
+                                <w:sz w:val="28"/>
+                                <w:szCs w:val="28"/>
+                              </w:rPr>
+                              <w:t>6b) is correct</w:t>
                             </w:r>
                             <w:r>
                               <w:rPr>
@@ -2265,9 +2391,9 @@
                         </w:rPr>
                         <w:object w:dxaOrig="620" w:dyaOrig="380">
                           <v:shape id="_x0000_i1068" type="#_x0000_t75" style="width:43.9pt;height:26.9pt" o:ole="">
-                            <v:imagedata r:id="rId86" o:title=""/>
+                            <v:imagedata r:id="rId100" o:title=""/>
                           </v:shape>
-                          <o:OLEObject Type="Embed" ProgID="Equation.DSMT4" ShapeID="_x0000_i1068" DrawAspect="Content" ObjectID="_1559727338" r:id="rId90"/>
+                          <o:OLEObject Type="Embed" ProgID="Equation.DSMT4" ShapeID="_x0000_i1068" DrawAspect="Content" ObjectID="_1559727338" r:id="rId101"/>
                         </w:object>
                       </w:r>
                       <w:r>
@@ -2333,9 +2459,9 @@
                         </w:rPr>
                         <w:object w:dxaOrig="1040" w:dyaOrig="360">
                           <v:shape id="_x0000_i1070" type="#_x0000_t75" style="width:73.7pt;height:25.5pt" o:ole="">
-                            <v:imagedata r:id="rId88" o:title=""/>
+                            <v:imagedata r:id="rId102" o:title=""/>
                           </v:shape>
-                          <o:OLEObject Type="Embed" ProgID="Equation.DSMT4" ShapeID="_x0000_i1070" DrawAspect="Content" ObjectID="_1559727339" r:id="rId91"/>
+                          <o:OLEObject Type="Embed" ProgID="Equation.DSMT4" ShapeID="_x0000_i1070" DrawAspect="Content" ObjectID="_1559727339" r:id="rId103"/>
                         </w:object>
                       </w:r>
                       <w:r>
@@ -2411,9 +2537,9 @@
         </w:rPr>
         <w:object w:dxaOrig="6259" w:dyaOrig="2400">
           <v:shape id="_x0000_i1071" type="#_x0000_t75" style="width:442.5pt;height:170.75pt" o:ole="">
-            <v:imagedata r:id="rId92" o:title=""/>
-          </v:shape>
-          <o:OLEObject Type="Embed" ProgID="Equation.DSMT4" ShapeID="_x0000_i1071" DrawAspect="Content" ObjectID="_1559727285" r:id="rId93"/>
+            <v:imagedata r:id="rId104" o:title=""/>
+          </v:shape>
+          <o:OLEObject Type="Embed" ProgID="Equation.DSMT4" ShapeID="_x0000_i1071" DrawAspect="Content" ObjectID="_1588601612" r:id="rId105"/>
         </w:object>
       </w:r>
     </w:p>
@@ -2458,9 +2584,9 @@
         </w:rPr>
         <w:object w:dxaOrig="400" w:dyaOrig="260">
           <v:shape id="_x0000_i1072" type="#_x0000_t75" style="width:28.35pt;height:18.4pt" o:ole="">
-            <v:imagedata r:id="rId94" o:title=""/>
-          </v:shape>
-          <o:OLEObject Type="Embed" ProgID="Equation.DSMT4" ShapeID="_x0000_i1072" DrawAspect="Content" ObjectID="_1559727286" r:id="rId95"/>
+            <v:imagedata r:id="rId106" o:title=""/>
+          </v:shape>
+          <o:OLEObject Type="Embed" ProgID="Equation.DSMT4" ShapeID="_x0000_i1072" DrawAspect="Content" ObjectID="_1588601613" r:id="rId107"/>
         </w:object>
       </w:r>
       <w:r>
@@ -2517,9 +2643,9 @@
       <w:r>
         <w:object w:dxaOrig="380" w:dyaOrig="360">
           <v:shape id="_x0000_i1073" type="#_x0000_t75" style="width:26.9pt;height:25.5pt" o:ole="">
-            <v:imagedata r:id="rId96" o:title=""/>
-          </v:shape>
-          <o:OLEObject Type="Embed" ProgID="Equation.DSMT4" ShapeID="_x0000_i1073" DrawAspect="Content" ObjectID="_1559727287" r:id="rId97"/>
+            <v:imagedata r:id="rId108" o:title=""/>
+          </v:shape>
+          <o:OLEObject Type="Embed" ProgID="Equation.DSMT4" ShapeID="_x0000_i1073" DrawAspect="Content" ObjectID="_1588601614" r:id="rId109"/>
         </w:object>
       </w:r>
       <w:r>
@@ -2532,9 +2658,9 @@
       <w:r>
         <w:object w:dxaOrig="340" w:dyaOrig="360">
           <v:shape id="_x0000_i1074" type="#_x0000_t75" style="width:24.1pt;height:25.5pt" o:ole="">
-            <v:imagedata r:id="rId98" o:title=""/>
-          </v:shape>
-          <o:OLEObject Type="Embed" ProgID="Equation.DSMT4" ShapeID="_x0000_i1074" DrawAspect="Content" ObjectID="_1559727288" r:id="rId99"/>
+            <v:imagedata r:id="rId110" o:title=""/>
+          </v:shape>
+          <o:OLEObject Type="Embed" ProgID="Equation.DSMT4" ShapeID="_x0000_i1074" DrawAspect="Content" ObjectID="_1588601615" r:id="rId111"/>
         </w:object>
       </w:r>
       <w:r>
@@ -2585,6 +2711,7 @@
           <w:sz w:val="28"/>
           <w:szCs w:val="28"/>
         </w:rPr>
+        <w:lastRenderedPageBreak/>
         <w:t xml:space="preserve">For </w:t>
       </w:r>
       <w:r>
@@ -2618,9 +2745,9 @@
         </w:rPr>
         <w:object w:dxaOrig="5160" w:dyaOrig="480">
           <v:shape id="_x0000_i1075" type="#_x0000_t75" style="width:365.6pt;height:34pt" o:ole="">
-            <v:imagedata r:id="rId100" o:title=""/>
-          </v:shape>
-          <o:OLEObject Type="Embed" ProgID="Equation.DSMT4" ShapeID="_x0000_i1075" DrawAspect="Content" ObjectID="_1559727289" r:id="rId101"/>
+            <v:imagedata r:id="rId112" o:title=""/>
+          </v:shape>
+          <o:OLEObject Type="Embed" ProgID="Equation.DSMT4" ShapeID="_x0000_i1075" DrawAspect="Content" ObjectID="_1588601616" r:id="rId113"/>
         </w:object>
       </w:r>
     </w:p>
@@ -2866,12 +2993,21 @@
           <w:szCs w:val="28"/>
         </w:rPr>
       </w:pPr>
-      <w:r>
-        <w:rPr>
-          <w:sz w:val="28"/>
-          <w:szCs w:val="28"/>
-        </w:rPr>
-        <w:t xml:space="preserve">Taking into account the above conditions </w:t>
+      <w:proofErr w:type="gramStart"/>
+      <w:r>
+        <w:rPr>
+          <w:sz w:val="28"/>
+          <w:szCs w:val="28"/>
+        </w:rPr>
+        <w:t>Taking into account</w:t>
+      </w:r>
+      <w:proofErr w:type="gramEnd"/>
+      <w:r>
+        <w:rPr>
+          <w:sz w:val="28"/>
+          <w:szCs w:val="28"/>
+        </w:rPr>
+        <w:t xml:space="preserve"> the above conditions </w:t>
       </w:r>
       <w:r>
         <w:rPr>
@@ -2886,9 +3022,9 @@
         </w:rPr>
         <w:object w:dxaOrig="740" w:dyaOrig="380">
           <v:shape id="_x0000_i1076" type="#_x0000_t75" style="width:52.45pt;height:26.9pt" o:ole="">
-            <v:imagedata r:id="rId102" o:title=""/>
-          </v:shape>
-          <o:OLEObject Type="Embed" ProgID="Equation.DSMT4" ShapeID="_x0000_i1076" DrawAspect="Content" ObjectID="_1559727290" r:id="rId103"/>
+            <v:imagedata r:id="rId114" o:title=""/>
+          </v:shape>
+          <o:OLEObject Type="Embed" ProgID="Equation.DSMT4" ShapeID="_x0000_i1076" DrawAspect="Content" ObjectID="_1588601617" r:id="rId115"/>
         </w:object>
       </w:r>
       <w:r>
@@ -2911,9 +3047,9 @@
         </w:rPr>
         <w:object w:dxaOrig="660" w:dyaOrig="320">
           <v:shape id="_x0000_i1077" type="#_x0000_t75" style="width:46.75pt;height:22.65pt" o:ole="">
-            <v:imagedata r:id="rId104" o:title=""/>
-          </v:shape>
-          <o:OLEObject Type="Embed" ProgID="Equation.DSMT4" ShapeID="_x0000_i1077" DrawAspect="Content" ObjectID="_1559727291" r:id="rId105"/>
+            <v:imagedata r:id="rId116" o:title=""/>
+          </v:shape>
+          <o:OLEObject Type="Embed" ProgID="Equation.DSMT4" ShapeID="_x0000_i1077" DrawAspect="Content" ObjectID="_1588601618" r:id="rId117"/>
         </w:object>
       </w:r>
       <w:r>
@@ -2953,9 +3089,9 @@
         </w:rPr>
         <w:object w:dxaOrig="6979" w:dyaOrig="3040">
           <v:shape id="_x0000_i1078" type="#_x0000_t75" style="width:494.45pt;height:215.4pt" o:ole="">
-            <v:imagedata r:id="rId106" o:title=""/>
-          </v:shape>
-          <o:OLEObject Type="Embed" ProgID="Equation.DSMT4" ShapeID="_x0000_i1078" DrawAspect="Content" ObjectID="_1559727292" r:id="rId107"/>
+            <v:imagedata r:id="rId118" o:title=""/>
+          </v:shape>
+          <o:OLEObject Type="Embed" ProgID="Equation.DSMT4" ShapeID="_x0000_i1078" DrawAspect="Content" ObjectID="_1588601619" r:id="rId119"/>
         </w:object>
       </w:r>
     </w:p>
@@ -3181,9 +3317,9 @@
         </w:rPr>
         <w:object w:dxaOrig="3940" w:dyaOrig="360">
           <v:shape id="_x0000_i1079" type="#_x0000_t75" style="width:278.95pt;height:25.6pt" o:ole="">
-            <v:imagedata r:id="rId108" o:title=""/>
-          </v:shape>
-          <o:OLEObject Type="Embed" ProgID="Equation.DSMT4" ShapeID="_x0000_i1079" DrawAspect="Content" ObjectID="_1559727293" r:id="rId109"/>
+            <v:imagedata r:id="rId120" o:title=""/>
+          </v:shape>
+          <o:OLEObject Type="Embed" ProgID="Equation.DSMT4" ShapeID="_x0000_i1079" DrawAspect="Content" ObjectID="_1588601620" r:id="rId121"/>
         </w:object>
       </w:r>
     </w:p>
@@ -3221,9 +3357,9 @@
         </w:rPr>
         <w:object w:dxaOrig="5740" w:dyaOrig="2600">
           <v:shape id="_x0000_i1080" type="#_x0000_t75" style="width:406.4pt;height:184.75pt" o:ole="">
-            <v:imagedata r:id="rId110" o:title=""/>
-          </v:shape>
-          <o:OLEObject Type="Embed" ProgID="Equation.DSMT4" ShapeID="_x0000_i1080" DrawAspect="Content" ObjectID="_1559727294" r:id="rId111"/>
+            <v:imagedata r:id="rId122" o:title=""/>
+          </v:shape>
+          <o:OLEObject Type="Embed" ProgID="Equation.DSMT4" ShapeID="_x0000_i1080" DrawAspect="Content" ObjectID="_1588601621" r:id="rId123"/>
         </w:object>
       </w:r>
     </w:p>
@@ -3275,9 +3411,9 @@
         </w:rPr>
         <w:object w:dxaOrig="5220" w:dyaOrig="4120">
           <v:shape id="_x0000_i1081" type="#_x0000_t75" style="width:369.6pt;height:292.75pt" o:ole="">
-            <v:imagedata r:id="rId112" o:title=""/>
-          </v:shape>
-          <o:OLEObject Type="Embed" ProgID="Equation.DSMT4" ShapeID="_x0000_i1081" DrawAspect="Content" ObjectID="_1559727295" r:id="rId113"/>
+            <v:imagedata r:id="rId124" o:title=""/>
+          </v:shape>
+          <o:OLEObject Type="Embed" ProgID="Equation.DSMT4" ShapeID="_x0000_i1081" DrawAspect="Content" ObjectID="_1588601622" r:id="rId125"/>
         </w:object>
       </w:r>
     </w:p>
@@ -3417,9 +3553,9 @@
                               </w:rPr>
                               <w:object w:dxaOrig="680" w:dyaOrig="360">
                                 <v:shape id="_x0000_i1083" type="#_x0000_t75" style="width:48.2pt;height:25.5pt" o:ole="">
-                                  <v:imagedata r:id="rId114" o:title=""/>
+                                  <v:imagedata r:id="rId126" o:title=""/>
                                 </v:shape>
-                                <o:OLEObject Type="Embed" ProgID="Equation.DSMT4" ShapeID="_x0000_i1083" DrawAspect="Content" ObjectID="_1559727340" r:id="rId115"/>
+                                <o:OLEObject Type="Embed" ProgID="Equation.DSMT4" ShapeID="_x0000_i1083" DrawAspect="Content" ObjectID="_1588601669" r:id="rId127"/>
                               </w:object>
                             </w:r>
                             <w:r>
@@ -3535,9 +3671,9 @@
                         </w:rPr>
                         <w:object w:dxaOrig="680" w:dyaOrig="360">
                           <v:shape id="_x0000_i1083" type="#_x0000_t75" style="width:48.2pt;height:25.5pt" o:ole="">
-                            <v:imagedata r:id="rId114" o:title=""/>
+                            <v:imagedata r:id="rId128" o:title=""/>
                           </v:shape>
-                          <o:OLEObject Type="Embed" ProgID="Equation.DSMT4" ShapeID="_x0000_i1083" DrawAspect="Content" ObjectID="_1559727340" r:id="rId116"/>
+                          <o:OLEObject Type="Embed" ProgID="Equation.DSMT4" ShapeID="_x0000_i1083" DrawAspect="Content" ObjectID="_1559727340" r:id="rId129"/>
                         </w:object>
                       </w:r>
                       <w:r>
@@ -3631,6 +3767,7 @@
           <w:szCs w:val="28"/>
           <w:u w:val="single"/>
         </w:rPr>
+        <w:lastRenderedPageBreak/>
         <w:t>Step 4</w:t>
       </w:r>
       <w:r>
@@ -3701,9 +3838,9 @@
         </w:rPr>
         <w:object w:dxaOrig="220" w:dyaOrig="260">
           <v:shape id="_x0000_i1084" type="#_x0000_t75" style="width:15.6pt;height:18.4pt" o:ole="">
-            <v:imagedata r:id="rId117" o:title=""/>
-          </v:shape>
-          <o:OLEObject Type="Embed" ProgID="Equation.DSMT4" ShapeID="_x0000_i1084" DrawAspect="Content" ObjectID="_1559727296" r:id="rId118"/>
+            <v:imagedata r:id="rId130" o:title=""/>
+          </v:shape>
+          <o:OLEObject Type="Embed" ProgID="Equation.DSMT4" ShapeID="_x0000_i1084" DrawAspect="Content" ObjectID="_1588601623" r:id="rId131"/>
         </w:object>
       </w:r>
       <w:r>
@@ -3731,9 +3868,9 @@
         </w:rPr>
         <w:object w:dxaOrig="2540" w:dyaOrig="360">
           <v:shape id="_x0000_i1085" type="#_x0000_t75" style="width:179.85pt;height:25.6pt" o:ole="">
-            <v:imagedata r:id="rId119" o:title=""/>
-          </v:shape>
-          <o:OLEObject Type="Embed" ProgID="Equation.DSMT4" ShapeID="_x0000_i1085" DrawAspect="Content" ObjectID="_1559727297" r:id="rId120"/>
+            <v:imagedata r:id="rId132" o:title=""/>
+          </v:shape>
+          <o:OLEObject Type="Embed" ProgID="Equation.DSMT4" ShapeID="_x0000_i1085" DrawAspect="Content" ObjectID="_1588601624" r:id="rId133"/>
         </w:object>
       </w:r>
     </w:p>
@@ -3768,9 +3905,9 @@
         </w:rPr>
         <w:object w:dxaOrig="700" w:dyaOrig="360">
           <v:shape id="_x0000_i1086" type="#_x0000_t75" style="width:49.55pt;height:25.6pt" o:ole="">
-            <v:imagedata r:id="rId121" o:title=""/>
-          </v:shape>
-          <o:OLEObject Type="Embed" ProgID="Equation.DSMT4" ShapeID="_x0000_i1086" DrawAspect="Content" ObjectID="_1559727298" r:id="rId122"/>
+            <v:imagedata r:id="rId134" o:title=""/>
+          </v:shape>
+          <o:OLEObject Type="Embed" ProgID="Equation.DSMT4" ShapeID="_x0000_i1086" DrawAspect="Content" ObjectID="_1588601625" r:id="rId135"/>
         </w:object>
       </w:r>
       <w:r>
@@ -3788,9 +3925,9 @@
         </w:rPr>
         <w:object w:dxaOrig="1640" w:dyaOrig="360">
           <v:shape id="_x0000_i1087" type="#_x0000_t75" style="width:98.95pt;height:21.45pt" o:ole="">
-            <v:imagedata r:id="rId123" o:title=""/>
-          </v:shape>
-          <o:OLEObject Type="Embed" ProgID="Equation.DSMT4" ShapeID="_x0000_i1087" DrawAspect="Content" ObjectID="_1559727299" r:id="rId124"/>
+            <v:imagedata r:id="rId136" o:title=""/>
+          </v:shape>
+          <o:OLEObject Type="Embed" ProgID="Equation.DSMT4" ShapeID="_x0000_i1087" DrawAspect="Content" ObjectID="_1588601626" r:id="rId137"/>
         </w:object>
       </w:r>
       <w:r>
@@ -3814,9 +3951,9 @@
         </w:rPr>
         <w:object w:dxaOrig="5600" w:dyaOrig="720">
           <v:shape id="_x0000_i1088" type="#_x0000_t75" style="width:356.15pt;height:45.85pt" o:ole="">
-            <v:imagedata r:id="rId125" o:title=""/>
-          </v:shape>
-          <o:OLEObject Type="Embed" ProgID="Equation.DSMT4" ShapeID="_x0000_i1088" DrawAspect="Content" ObjectID="_1559727300" r:id="rId126"/>
+            <v:imagedata r:id="rId138" o:title=""/>
+          </v:shape>
+          <o:OLEObject Type="Embed" ProgID="Equation.DSMT4" ShapeID="_x0000_i1088" DrawAspect="Content" ObjectID="_1588601627" r:id="rId139"/>
         </w:object>
       </w:r>
     </w:p>
@@ -3844,9 +3981,9 @@
         </w:rPr>
         <w:object w:dxaOrig="340" w:dyaOrig="360">
           <v:shape id="_x0000_i1089" type="#_x0000_t75" style="width:23pt;height:24.35pt" o:ole="">
-            <v:imagedata r:id="rId127" o:title=""/>
-          </v:shape>
-          <o:OLEObject Type="Embed" ProgID="Equation.DSMT4" ShapeID="_x0000_i1089" DrawAspect="Content" ObjectID="_1559727301" r:id="rId128"/>
+            <v:imagedata r:id="rId140" o:title=""/>
+          </v:shape>
+          <o:OLEObject Type="Embed" ProgID="Equation.DSMT4" ShapeID="_x0000_i1089" DrawAspect="Content" ObjectID="_1588601628" r:id="rId141"/>
         </w:object>
       </w:r>
       <w:r>
@@ -3868,9 +4005,9 @@
         </w:rPr>
         <w:object w:dxaOrig="1780" w:dyaOrig="360">
           <v:shape id="_x0000_i1090" type="#_x0000_t75" style="width:113.2pt;height:22.95pt" o:ole="">
-            <v:imagedata r:id="rId129" o:title=""/>
-          </v:shape>
-          <o:OLEObject Type="Embed" ProgID="Equation.DSMT4" ShapeID="_x0000_i1090" DrawAspect="Content" ObjectID="_1559727302" r:id="rId130"/>
+            <v:imagedata r:id="rId142" o:title=""/>
+          </v:shape>
+          <o:OLEObject Type="Embed" ProgID="Equation.DSMT4" ShapeID="_x0000_i1090" DrawAspect="Content" ObjectID="_1588601629" r:id="rId143"/>
         </w:object>
       </w:r>
     </w:p>
@@ -3913,9 +4050,9 @@
         </w:rPr>
         <w:object w:dxaOrig="5539" w:dyaOrig="1200">
           <v:shape id="_x0000_i1091" type="#_x0000_t75" style="width:392.45pt;height:85pt" o:ole="">
-            <v:imagedata r:id="rId131" o:title=""/>
-          </v:shape>
-          <o:OLEObject Type="Embed" ProgID="Equation.DSMT4" ShapeID="_x0000_i1091" DrawAspect="Content" ObjectID="_1559727303" r:id="rId132"/>
+            <v:imagedata r:id="rId144" o:title=""/>
+          </v:shape>
+          <o:OLEObject Type="Embed" ProgID="Equation.DSMT4" ShapeID="_x0000_i1091" DrawAspect="Content" ObjectID="_1588601630" r:id="rId145"/>
         </w:object>
       </w:r>
     </w:p>
@@ -3957,9 +4094,9 @@
         </w:rPr>
         <w:object w:dxaOrig="340" w:dyaOrig="360">
           <v:shape id="_x0000_i1092" type="#_x0000_t75" style="width:23pt;height:24.35pt" o:ole="">
-            <v:imagedata r:id="rId127" o:title=""/>
-          </v:shape>
-          <o:OLEObject Type="Embed" ProgID="Equation.DSMT4" ShapeID="_x0000_i1092" DrawAspect="Content" ObjectID="_1559727304" r:id="rId133"/>
+            <v:imagedata r:id="rId140" o:title=""/>
+          </v:shape>
+          <o:OLEObject Type="Embed" ProgID="Equation.DSMT4" ShapeID="_x0000_i1092" DrawAspect="Content" ObjectID="_1588601631" r:id="rId146"/>
         </w:object>
       </w:r>
       <w:r>
@@ -4026,9 +4163,9 @@
         </w:rPr>
         <w:object w:dxaOrig="380" w:dyaOrig="360">
           <v:shape id="_x0000_i1093" type="#_x0000_t75" style="width:25.75pt;height:24.35pt" o:ole="">
-            <v:imagedata r:id="rId134" o:title=""/>
-          </v:shape>
-          <o:OLEObject Type="Embed" ProgID="Equation.DSMT4" ShapeID="_x0000_i1093" DrawAspect="Content" ObjectID="_1559727305" r:id="rId135"/>
+            <v:imagedata r:id="rId147" o:title=""/>
+          </v:shape>
+          <o:OLEObject Type="Embed" ProgID="Equation.DSMT4" ShapeID="_x0000_i1093" DrawAspect="Content" ObjectID="_1588601632" r:id="rId148"/>
         </w:object>
       </w:r>
       <w:r>
@@ -4070,9 +4207,9 @@
         </w:rPr>
         <w:object w:dxaOrig="340" w:dyaOrig="360">
           <v:shape id="_x0000_i1094" type="#_x0000_t75" style="width:23pt;height:24.35pt" o:ole="">
-            <v:imagedata r:id="rId127" o:title=""/>
-          </v:shape>
-          <o:OLEObject Type="Embed" ProgID="Equation.DSMT4" ShapeID="_x0000_i1094" DrawAspect="Content" ObjectID="_1559727306" r:id="rId136"/>
+            <v:imagedata r:id="rId140" o:title=""/>
+          </v:shape>
+          <o:OLEObject Type="Embed" ProgID="Equation.DSMT4" ShapeID="_x0000_i1094" DrawAspect="Content" ObjectID="_1588601633" r:id="rId149"/>
         </w:object>
       </w:r>
       <w:r>
@@ -4364,6 +4501,7 @@
           <w:sz w:val="28"/>
           <w:szCs w:val="28"/>
         </w:rPr>
+        <w:lastRenderedPageBreak/>
         <w:t>Appendix A.</w:t>
       </w:r>
       <w:r>
@@ -4402,9 +4540,9 @@
         </w:rPr>
         <w:object w:dxaOrig="620" w:dyaOrig="360">
           <v:shape id="_x0000_i1095" type="#_x0000_t75" style="width:39.45pt;height:22.95pt" o:ole="">
-            <v:imagedata r:id="rId137" o:title=""/>
-          </v:shape>
-          <o:OLEObject Type="Embed" ProgID="Equation.DSMT4" ShapeID="_x0000_i1095" DrawAspect="Content" ObjectID="_1559727307" r:id="rId138"/>
+            <v:imagedata r:id="rId150" o:title=""/>
+          </v:shape>
+          <o:OLEObject Type="Embed" ProgID="Equation.DSMT4" ShapeID="_x0000_i1095" DrawAspect="Content" ObjectID="_1588601634" r:id="rId151"/>
         </w:object>
       </w:r>
       <w:r>
@@ -4467,9 +4605,9 @@
         </w:rPr>
         <w:object w:dxaOrig="4500" w:dyaOrig="760">
           <v:shape id="_x0000_i1096" type="#_x0000_t75" style="width:286.2pt;height:48.45pt" o:ole="">
-            <v:imagedata r:id="rId139" o:title=""/>
-          </v:shape>
-          <o:OLEObject Type="Embed" ProgID="Equation.DSMT4" ShapeID="_x0000_i1096" DrawAspect="Content" ObjectID="_1559727308" r:id="rId140"/>
+            <v:imagedata r:id="rId152" o:title=""/>
+          </v:shape>
+          <o:OLEObject Type="Embed" ProgID="Equation.DSMT4" ShapeID="_x0000_i1096" DrawAspect="Content" ObjectID="_1588601635" r:id="rId153"/>
         </w:object>
       </w:r>
     </w:p>
@@ -4515,9 +4653,9 @@
         </w:rPr>
         <w:object w:dxaOrig="1780" w:dyaOrig="360">
           <v:shape id="_x0000_i1097" type="#_x0000_t75" style="width:113.2pt;height:22.95pt" o:ole="">
-            <v:imagedata r:id="rId129" o:title=""/>
-          </v:shape>
-          <o:OLEObject Type="Embed" ProgID="Equation.DSMT4" ShapeID="_x0000_i1097" DrawAspect="Content" ObjectID="_1559727309" r:id="rId141"/>
+            <v:imagedata r:id="rId142" o:title=""/>
+          </v:shape>
+          <o:OLEObject Type="Embed" ProgID="Equation.DSMT4" ShapeID="_x0000_i1097" DrawAspect="Content" ObjectID="_1588601636" r:id="rId154"/>
         </w:object>
       </w:r>
     </w:p>
@@ -4556,20 +4694,102 @@
       <w:pPr>
         <w:spacing w:after="0"/>
         <w:jc w:val="center"/>
-        <w:rPr>
-          <w:sz w:val="28"/>
-          <w:szCs w:val="28"/>
-        </w:rPr>
       </w:pPr>
       <w:r>
         <w:rPr>
           <w:position w:val="-54"/>
         </w:rPr>
         <w:object w:dxaOrig="6280" w:dyaOrig="1200">
-          <v:shape id="_x0000_i1098" type="#_x0000_t75" style="width:444.95pt;height:85pt" o:ole="">
-            <v:imagedata r:id="rId142" o:title=""/>
-          </v:shape>
-          <o:OLEObject Type="Embed" ProgID="Equation.DSMT4" ShapeID="_x0000_i1098" DrawAspect="Content" ObjectID="_1559727310" r:id="rId143"/>
+          <v:shape id="_x0000_i1140" type="#_x0000_t75" style="width:444.95pt;height:85pt" o:ole="">
+            <v:imagedata r:id="rId155" o:title=""/>
+          </v:shape>
+          <o:OLEObject Type="Embed" ProgID="Equation.DSMT4" ShapeID="_x0000_i1140" DrawAspect="Content" ObjectID="_1588601637" r:id="rId156"/>
+        </w:object>
+      </w:r>
+    </w:p>
+    <w:p>
+      <w:pPr>
+        <w:spacing w:after="0"/>
+        <w:jc w:val="both"/>
+        <w:rPr>
+          <w:sz w:val="28"/>
+          <w:szCs w:val="28"/>
+        </w:rPr>
+      </w:pPr>
+      <w:r>
+        <w:rPr>
+          <w:sz w:val="28"/>
+          <w:szCs w:val="28"/>
+        </w:rPr>
+        <w:t xml:space="preserve">i.e. </w:t>
+      </w:r>
+      <w:r>
+        <w:rPr>
+          <w:sz w:val="28"/>
+          <w:szCs w:val="28"/>
+        </w:rPr>
+        <w:t>the following values are defined:</w:t>
+      </w:r>
+    </w:p>
+    <w:p>
+      <w:pPr>
+        <w:spacing w:after="0"/>
+        <w:jc w:val="center"/>
+      </w:pPr>
+      <w:r>
+        <w:rPr>
+          <w:position w:val="-12"/>
+        </w:rPr>
+        <w:object w:dxaOrig="1560" w:dyaOrig="380">
+          <v:shape id="_x0000_i1146" type="#_x0000_t75" style="width:110.55pt;height:26.9pt" o:ole="">
+            <v:imagedata r:id="rId157" o:title=""/>
+          </v:shape>
+          <o:OLEObject Type="Embed" ProgID="Equation.DSMT4" ShapeID="_x0000_i1146" DrawAspect="Content" ObjectID="_1588601638" r:id="rId158"/>
+        </w:object>
+      </w:r>
+    </w:p>
+    <w:p>
+      <w:pPr>
+        <w:spacing w:after="0"/>
+        <w:jc w:val="both"/>
+        <w:rPr>
+          <w:sz w:val="28"/>
+          <w:szCs w:val="28"/>
+        </w:rPr>
+      </w:pPr>
+      <w:r>
+        <w:rPr>
+          <w:sz w:val="28"/>
+          <w:szCs w:val="28"/>
+        </w:rPr>
+        <w:t>a</w:t>
+      </w:r>
+      <w:r>
+        <w:rPr>
+          <w:sz w:val="28"/>
+          <w:szCs w:val="28"/>
+        </w:rPr>
+        <w:t>nd</w:t>
+      </w:r>
+    </w:p>
+    <w:p>
+      <w:pPr>
+        <w:spacing w:after="0"/>
+        <w:jc w:val="center"/>
+        <w:rPr>
+          <w:sz w:val="28"/>
+          <w:szCs w:val="28"/>
+        </w:rPr>
+      </w:pPr>
+      <w:r>
+        <w:rPr>
+          <w:position w:val="-14"/>
+        </w:rPr>
+        <w:object w:dxaOrig="5620" w:dyaOrig="400">
+          <v:shape id="_x0000_i1148" type="#_x0000_t75" style="width:398.2pt;height:28.35pt" o:ole="">
+            <v:imagedata r:id="rId159" o:title=""/>
+          </v:shape>
+          <o:OLEObject Type="Embed" ProgID="Equation.DSMT4" ShapeID="_x0000_i1148" DrawAspect="Content" ObjectID="_1588601639" r:id="rId160"/>
         </w:object>
       </w:r>
     </w:p>
@@ -4597,9 +4817,9 @@
         </w:rPr>
         <w:object w:dxaOrig="360" w:dyaOrig="360">
           <v:shape id="_x0000_i1099" type="#_x0000_t75" style="width:22.9pt;height:22.95pt" o:ole="">
-            <v:imagedata r:id="rId144" o:title=""/>
-          </v:shape>
-          <o:OLEObject Type="Embed" ProgID="Equation.DSMT4" ShapeID="_x0000_i1099" DrawAspect="Content" ObjectID="_1559727311" r:id="rId145"/>
+            <v:imagedata r:id="rId161" o:title=""/>
+          </v:shape>
+          <o:OLEObject Type="Embed" ProgID="Equation.DSMT4" ShapeID="_x0000_i1099" DrawAspect="Content" ObjectID="_1588601640" r:id="rId162"/>
         </w:object>
       </w:r>
       <w:r>
@@ -4621,9 +4841,9 @@
         </w:rPr>
         <w:object w:dxaOrig="1040" w:dyaOrig="360">
           <v:shape id="_x0000_i1100" type="#_x0000_t75" style="width:66.15pt;height:22.95pt" o:ole="">
-            <v:imagedata r:id="rId146" o:title=""/>
-          </v:shape>
-          <o:OLEObject Type="Embed" ProgID="Equation.DSMT4" ShapeID="_x0000_i1100" DrawAspect="Content" ObjectID="_1559727312" r:id="rId147"/>
+            <v:imagedata r:id="rId163" o:title=""/>
+          </v:shape>
+          <o:OLEObject Type="Embed" ProgID="Equation.DSMT4" ShapeID="_x0000_i1100" DrawAspect="Content" ObjectID="_1588601641" r:id="rId164"/>
         </w:object>
       </w:r>
     </w:p>
@@ -4661,9 +4881,9 @@
         </w:rPr>
         <w:object w:dxaOrig="3600" w:dyaOrig="720">
           <v:shape id="_x0000_i1101" type="#_x0000_t75" style="width:228.95pt;height:45.85pt" o:ole="">
-            <v:imagedata r:id="rId148" o:title=""/>
-          </v:shape>
-          <o:OLEObject Type="Embed" ProgID="Equation.DSMT4" ShapeID="_x0000_i1101" DrawAspect="Content" ObjectID="_1559727313" r:id="rId149"/>
+            <v:imagedata r:id="rId165" o:title=""/>
+          </v:shape>
+          <o:OLEObject Type="Embed" ProgID="Equation.DSMT4" ShapeID="_x0000_i1101" DrawAspect="Content" ObjectID="_1588601642" r:id="rId166"/>
         </w:object>
       </w:r>
     </w:p>
@@ -4703,9 +4923,9 @@
         </w:rPr>
         <w:object w:dxaOrig="800" w:dyaOrig="360">
           <v:shape id="_x0000_i1102" type="#_x0000_t75" style="width:50.9pt;height:22.95pt" o:ole="">
-            <v:imagedata r:id="rId150" o:title=""/>
-          </v:shape>
-          <o:OLEObject Type="Embed" ProgID="Equation.DSMT4" ShapeID="_x0000_i1102" DrawAspect="Content" ObjectID="_1559727314" r:id="rId151"/>
+            <v:imagedata r:id="rId167" o:title=""/>
+          </v:shape>
+          <o:OLEObject Type="Embed" ProgID="Equation.DSMT4" ShapeID="_x0000_i1102" DrawAspect="Content" ObjectID="_1588601643" r:id="rId168"/>
         </w:object>
       </w:r>
       <w:r>
@@ -4724,9 +4944,9 @@
         </w:rPr>
         <w:object w:dxaOrig="840" w:dyaOrig="279">
           <v:shape id="_x0000_i1103" type="#_x0000_t75" style="width:53.4pt;height:17.8pt" o:ole="">
-            <v:imagedata r:id="rId152" o:title=""/>
-          </v:shape>
-          <o:OLEObject Type="Embed" ProgID="Equation.DSMT4" ShapeID="_x0000_i1103" DrawAspect="Content" ObjectID="_1559727315" r:id="rId153"/>
+            <v:imagedata r:id="rId169" o:title=""/>
+          </v:shape>
+          <o:OLEObject Type="Embed" ProgID="Equation.DSMT4" ShapeID="_x0000_i1103" DrawAspect="Content" ObjectID="_1588601644" r:id="rId170"/>
         </w:object>
       </w:r>
       <w:r>
@@ -4755,9 +4975,9 @@
         </w:rPr>
         <w:object w:dxaOrig="5720" w:dyaOrig="760">
           <v:shape id="_x0000_i1104" type="#_x0000_t75" style="width:363.8pt;height:48.45pt" o:ole="">
-            <v:imagedata r:id="rId154" o:title=""/>
-          </v:shape>
-          <o:OLEObject Type="Embed" ProgID="Equation.DSMT4" ShapeID="_x0000_i1104" DrawAspect="Content" ObjectID="_1559727316" r:id="rId155"/>
+            <v:imagedata r:id="rId171" o:title=""/>
+          </v:shape>
+          <o:OLEObject Type="Embed" ProgID="Equation.DSMT4" ShapeID="_x0000_i1104" DrawAspect="Content" ObjectID="_1588601645" r:id="rId172"/>
         </w:object>
       </w:r>
     </w:p>
@@ -4789,9 +5009,9 @@
         </w:rPr>
         <w:object w:dxaOrig="7100" w:dyaOrig="2680">
           <v:shape id="_x0000_i1105" type="#_x0000_t75" style="width:451.55pt;height:170.85pt" o:ole="">
-            <v:imagedata r:id="rId156" o:title=""/>
-          </v:shape>
-          <o:OLEObject Type="Embed" ProgID="Equation.DSMT4" ShapeID="_x0000_i1105" DrawAspect="Content" ObjectID="_1559727317" r:id="rId157"/>
+            <v:imagedata r:id="rId173" o:title=""/>
+          </v:shape>
+          <o:OLEObject Type="Embed" ProgID="Equation.DSMT4" ShapeID="_x0000_i1105" DrawAspect="Content" ObjectID="_1588601646" r:id="rId174"/>
         </w:object>
       </w:r>
     </w:p>
@@ -4806,13 +5026,13 @@
       </w:pPr>
       <w:r>
         <w:rPr>
-          <w:position w:val="-66"/>
-        </w:rPr>
-        <w:object w:dxaOrig="5920" w:dyaOrig="1440">
-          <v:shape id="_x0000_i1106" type="#_x0000_t75" style="width:376.5pt;height:91.8pt" o:ole="">
-            <v:imagedata r:id="rId158" o:title=""/>
-          </v:shape>
-          <o:OLEObject Type="Embed" ProgID="Equation.DSMT4" ShapeID="_x0000_i1106" DrawAspect="Content" ObjectID="_1559727318" r:id="rId159"/>
+          <w:position w:val="-68"/>
+        </w:rPr>
+        <w:object w:dxaOrig="6460" w:dyaOrig="1480">
+          <v:shape id="_x0000_i1168" type="#_x0000_t75" style="width:410.85pt;height:94.35pt" o:ole="">
+            <v:imagedata r:id="rId175" o:title=""/>
+          </v:shape>
+          <o:OLEObject Type="Embed" ProgID="Equation.DSMT4" ShapeID="_x0000_i1168" DrawAspect="Content" ObjectID="_1588601647" r:id="rId176"/>
         </w:object>
       </w:r>
     </w:p>
@@ -4854,9 +5074,9 @@
         </w:rPr>
         <w:object w:dxaOrig="2340" w:dyaOrig="400">
           <v:shape id="_x0000_i1107" type="#_x0000_t75" style="width:148.8pt;height:25.5pt" o:ole="">
-            <v:imagedata r:id="rId160" o:title=""/>
-          </v:shape>
-          <o:OLEObject Type="Embed" ProgID="Equation.DSMT4" ShapeID="_x0000_i1107" DrawAspect="Content" ObjectID="_1559727319" r:id="rId161"/>
+            <v:imagedata r:id="rId177" o:title=""/>
+          </v:shape>
+          <o:OLEObject Type="Embed" ProgID="Equation.DSMT4" ShapeID="_x0000_i1107" DrawAspect="Content" ObjectID="_1588601648" r:id="rId178"/>
         </w:object>
       </w:r>
       <w:r>
@@ -4872,9 +5092,9 @@
         </w:rPr>
         <w:object w:dxaOrig="1560" w:dyaOrig="380">
           <v:shape id="_x0000_i1108" type="#_x0000_t75" style="width:93.6pt;height:22.5pt" o:ole="">
-            <v:imagedata r:id="rId162" o:title=""/>
-          </v:shape>
-          <o:OLEObject Type="Embed" ProgID="Equation.DSMT4" ShapeID="_x0000_i1108" DrawAspect="Content" ObjectID="_1559727320" r:id="rId163"/>
+            <v:imagedata r:id="rId179" o:title=""/>
+          </v:shape>
+          <o:OLEObject Type="Embed" ProgID="Equation.DSMT4" ShapeID="_x0000_i1108" DrawAspect="Content" ObjectID="_1588601649" r:id="rId180"/>
         </w:object>
       </w:r>
       <w:r>
@@ -4899,7 +5119,6 @@
           <w:sz w:val="28"/>
           <w:szCs w:val="28"/>
         </w:rPr>
-        <w:lastRenderedPageBreak/>
         <w:t xml:space="preserve">Hamiltonian </w:t>
       </w:r>
       <w:r>
@@ -4910,9 +5129,9 @@
         </w:rPr>
         <w:object w:dxaOrig="340" w:dyaOrig="360">
           <v:shape id="_x0000_i1109" type="#_x0000_t75" style="width:23pt;height:24.35pt" o:ole="">
-            <v:imagedata r:id="rId127" o:title=""/>
-          </v:shape>
-          <o:OLEObject Type="Embed" ProgID="Equation.DSMT4" ShapeID="_x0000_i1109" DrawAspect="Content" ObjectID="_1559727321" r:id="rId164"/>
+            <v:imagedata r:id="rId140" o:title=""/>
+          </v:shape>
+          <o:OLEObject Type="Embed" ProgID="Equation.DSMT4" ShapeID="_x0000_i1109" DrawAspect="Content" ObjectID="_1588601650" r:id="rId181"/>
         </w:object>
       </w:r>
       <w:r>
@@ -4996,9 +5215,9 @@
         </w:rPr>
         <w:object w:dxaOrig="5940" w:dyaOrig="680">
           <v:shape id="_x0000_i1110" type="#_x0000_t75" style="width:420.55pt;height:48.3pt" o:ole="">
-            <v:imagedata r:id="rId165" o:title=""/>
-          </v:shape>
-          <o:OLEObject Type="Embed" ProgID="Equation.DSMT4" ShapeID="_x0000_i1110" DrawAspect="Content" ObjectID="_1559727322" r:id="rId166"/>
+            <v:imagedata r:id="rId182" o:title=""/>
+          </v:shape>
+          <o:OLEObject Type="Embed" ProgID="Equation.DSMT4" ShapeID="_x0000_i1110" DrawAspect="Content" ObjectID="_1588601651" r:id="rId183"/>
         </w:object>
       </w:r>
     </w:p>
@@ -5040,9 +5259,9 @@
         </w:rPr>
         <w:object w:dxaOrig="340" w:dyaOrig="360">
           <v:shape id="_x0000_i1111" type="#_x0000_t75" style="width:23pt;height:24.35pt" o:ole="">
-            <v:imagedata r:id="rId127" o:title=""/>
-          </v:shape>
-          <o:OLEObject Type="Embed" ProgID="Equation.DSMT4" ShapeID="_x0000_i1111" DrawAspect="Content" ObjectID="_1559727323" r:id="rId167"/>
+            <v:imagedata r:id="rId140" o:title=""/>
+          </v:shape>
+          <o:OLEObject Type="Embed" ProgID="Equation.DSMT4" ShapeID="_x0000_i1111" DrawAspect="Content" ObjectID="_1588601652" r:id="rId184"/>
         </w:object>
       </w:r>
       <w:r>
@@ -5056,6 +5275,7 @@
     <w:p>
       <w:pPr>
         <w:spacing w:after="0"/>
+        <w:ind w:left="-360"/>
         <w:jc w:val="both"/>
         <w:rPr>
           <w:sz w:val="28"/>
@@ -5066,11 +5286,11 @@
         <w:rPr>
           <w:position w:val="-70"/>
         </w:rPr>
-        <w:object w:dxaOrig="7260" w:dyaOrig="1520">
-          <v:shape id="_x0000_i1112" type="#_x0000_t75" style="width:461.75pt;height:96.9pt" o:ole="">
-            <v:imagedata r:id="rId168" o:title=""/>
-          </v:shape>
-          <o:OLEObject Type="Embed" ProgID="Equation.DSMT4" ShapeID="_x0000_i1112" DrawAspect="Content" ObjectID="_1559727324" r:id="rId169"/>
+        <w:object w:dxaOrig="7580" w:dyaOrig="1520">
+          <v:shape id="_x0000_i1170" type="#_x0000_t75" style="width:482.1pt;height:96.9pt" o:ole="">
+            <v:imagedata r:id="rId185" o:title=""/>
+          </v:shape>
+          <o:OLEObject Type="Embed" ProgID="Equation.DSMT4" ShapeID="_x0000_i1170" DrawAspect="Content" ObjectID="_1588601653" r:id="rId186"/>
         </w:object>
       </w:r>
     </w:p>
@@ -5106,9 +5326,9 @@
         </w:rPr>
         <w:object w:dxaOrig="5260" w:dyaOrig="1219">
           <v:shape id="_x0000_i1113" type="#_x0000_t75" style="width:334.55pt;height:77.7pt" o:ole="">
-            <v:imagedata r:id="rId170" o:title=""/>
-          </v:shape>
-          <o:OLEObject Type="Embed" ProgID="Equation.DSMT4" ShapeID="_x0000_i1113" DrawAspect="Content" ObjectID="_1559727325" r:id="rId171"/>
+            <v:imagedata r:id="rId187" o:title=""/>
+          </v:shape>
+          <o:OLEObject Type="Embed" ProgID="Equation.DSMT4" ShapeID="_x0000_i1113" DrawAspect="Content" ObjectID="_1588601654" r:id="rId188"/>
         </w:object>
       </w:r>
     </w:p>
@@ -5142,11 +5362,11 @@
         <w:rPr>
           <w:position w:val="-30"/>
         </w:rPr>
-        <w:object w:dxaOrig="2640" w:dyaOrig="680">
-          <v:shape id="_x0000_i1114" type="#_x0000_t75" style="width:167.9pt;height:43.35pt" o:ole="">
-            <v:imagedata r:id="rId172" o:title=""/>
-          </v:shape>
-          <o:OLEObject Type="Embed" ProgID="Equation.DSMT4" ShapeID="_x0000_i1114" DrawAspect="Content" ObjectID="_1559727326" r:id="rId173"/>
+        <w:object w:dxaOrig="2980" w:dyaOrig="680">
+          <v:shape id="_x0000_i1172" type="#_x0000_t75" style="width:189.55pt;height:43.35pt" o:ole="">
+            <v:imagedata r:id="rId189" o:title=""/>
+          </v:shape>
+          <o:OLEObject Type="Embed" ProgID="Equation.DSMT4" ShapeID="_x0000_i1172" DrawAspect="Content" ObjectID="_1588601655" r:id="rId190"/>
         </w:object>
       </w:r>
     </w:p>
@@ -5182,11 +5402,11 @@
           <w:sz w:val="28"/>
           <w:szCs w:val="28"/>
         </w:rPr>
-        <w:object w:dxaOrig="6820" w:dyaOrig="740">
-          <v:shape id="_x0000_i1115" type="#_x0000_t75" style="width:433.75pt;height:47.2pt" o:ole="">
-            <v:imagedata r:id="rId174" o:title=""/>
-          </v:shape>
-          <o:OLEObject Type="Embed" ProgID="Equation.DSMT4" ShapeID="_x0000_i1115" DrawAspect="Content" ObjectID="_1559727327" r:id="rId175"/>
+        <w:object w:dxaOrig="7000" w:dyaOrig="740">
+          <v:shape id="_x0000_i1156" type="#_x0000_t75" style="width:445.2pt;height:47.2pt" o:ole="">
+            <v:imagedata r:id="rId191" o:title=""/>
+          </v:shape>
+          <o:OLEObject Type="Embed" ProgID="Equation.DSMT4" ShapeID="_x0000_i1156" DrawAspect="Content" ObjectID="_1588601656" r:id="rId192"/>
         </w:object>
       </w:r>
     </w:p>
@@ -5201,15 +5421,15 @@
       </w:pPr>
       <w:r>
         <w:rPr>
-          <w:position w:val="-50"/>
-          <w:sz w:val="28"/>
-          <w:szCs w:val="28"/>
-        </w:rPr>
-        <w:object w:dxaOrig="6340" w:dyaOrig="6240">
-          <v:shape id="_x0000_i1116" type="#_x0000_t75" style="width:403.2pt;height:397.8pt" o:ole="">
-            <v:imagedata r:id="rId176" o:title=""/>
-          </v:shape>
-          <o:OLEObject Type="Embed" ProgID="Equation.DSMT4" ShapeID="_x0000_i1116" DrawAspect="Content" ObjectID="_1559727328" r:id="rId177"/>
+          <w:position w:val="-56"/>
+          <w:sz w:val="28"/>
+          <w:szCs w:val="28"/>
+        </w:rPr>
+        <w:object w:dxaOrig="7280" w:dyaOrig="6360">
+          <v:shape id="_x0000_i1174" type="#_x0000_t75" style="width:463pt;height:405.45pt" o:ole="">
+            <v:imagedata r:id="rId193" o:title=""/>
+          </v:shape>
+          <o:OLEObject Type="Embed" ProgID="Equation.DSMT4" ShapeID="_x0000_i1174" DrawAspect="Content" ObjectID="_1588601657" r:id="rId194"/>
         </w:object>
       </w:r>
     </w:p>
@@ -5240,10 +5460,10 @@
           <w:position w:val="-126"/>
         </w:rPr>
         <w:object w:dxaOrig="6420" w:dyaOrig="2500">
-          <v:shape id="_x0000_i1122" type="#_x0000_t75" style="width:408.3pt;height:159.4pt" o:ole="">
-            <v:imagedata r:id="rId178" o:title=""/>
-          </v:shape>
-          <o:OLEObject Type="Embed" ProgID="Equation.DSMT4" ShapeID="_x0000_i1122" DrawAspect="Content" ObjectID="_1559727329" r:id="rId179"/>
+          <v:shape id="_x0000_i1117" type="#_x0000_t75" style="width:408.3pt;height:159.4pt" o:ole="">
+            <v:imagedata r:id="rId195" o:title=""/>
+          </v:shape>
+          <o:OLEObject Type="Embed" ProgID="Equation.DSMT4" ShapeID="_x0000_i1117" DrawAspect="Content" ObjectID="_1588601658" r:id="rId196"/>
         </w:object>
       </w:r>
     </w:p>
@@ -5287,9 +5507,9 @@
         </w:rPr>
         <w:object w:dxaOrig="6580" w:dyaOrig="2520">
           <v:shape id="_x0000_i1118" type="#_x0000_t75" style="width:418.5pt;height:160.65pt" o:ole="">
-            <v:imagedata r:id="rId180" o:title=""/>
-          </v:shape>
-          <o:OLEObject Type="Embed" ProgID="Equation.DSMT4" ShapeID="_x0000_i1118" DrawAspect="Content" ObjectID="_1559727330" r:id="rId181"/>
+            <v:imagedata r:id="rId197" o:title=""/>
+          </v:shape>
+          <o:OLEObject Type="Embed" ProgID="Equation.DSMT4" ShapeID="_x0000_i1118" DrawAspect="Content" ObjectID="_1588601659" r:id="rId198"/>
         </w:object>
       </w:r>
     </w:p>
@@ -5322,10 +5542,10 @@
           <w:szCs w:val="28"/>
         </w:rPr>
         <w:object w:dxaOrig="2240" w:dyaOrig="360">
-          <v:shape id="_x0000_i1125" type="#_x0000_t75" style="width:151.55pt;height:24.35pt" o:ole="">
-            <v:imagedata r:id="rId182" o:title=""/>
-          </v:shape>
-          <o:OLEObject Type="Embed" ProgID="Equation.DSMT4" ShapeID="_x0000_i1125" DrawAspect="Content" ObjectID="_1559727331" r:id="rId183"/>
+          <v:shape id="_x0000_i1119" type="#_x0000_t75" style="width:151.55pt;height:24.35pt" o:ole="">
+            <v:imagedata r:id="rId199" o:title=""/>
+          </v:shape>
+          <o:OLEObject Type="Embed" ProgID="Equation.DSMT4" ShapeID="_x0000_i1119" DrawAspect="Content" ObjectID="_1588601660" r:id="rId200"/>
         </w:object>
       </w:r>
       <w:r>
@@ -5343,6 +5563,7 @@
         <w:t>,</w:t>
       </w:r>
     </w:p>
+    <w:bookmarkStart w:id="0" w:name="_GoBack"/>
     <w:p>
       <w:pPr>
         <w:spacing w:after="0"/>
@@ -5358,13 +5579,14 @@
           <w:sz w:val="28"/>
           <w:szCs w:val="28"/>
         </w:rPr>
-        <w:object w:dxaOrig="5720" w:dyaOrig="1680">
-          <v:shape id="_x0000_i1132" type="#_x0000_t75" style="width:386.95pt;height:113.65pt" o:ole="">
-            <v:imagedata r:id="rId184" o:title=""/>
-          </v:shape>
-          <o:OLEObject Type="Embed" ProgID="Equation.DSMT4" ShapeID="_x0000_i1132" DrawAspect="Content" ObjectID="_1559727332" r:id="rId185"/>
-        </w:object>
-      </w:r>
+        <w:object w:dxaOrig="5539" w:dyaOrig="1680">
+          <v:shape id="_x0000_i1176" type="#_x0000_t75" style="width:374.7pt;height:113.65pt" o:ole="">
+            <v:imagedata r:id="rId201" o:title=""/>
+          </v:shape>
+          <o:OLEObject Type="Embed" ProgID="Equation.DSMT4" ShapeID="_x0000_i1176" DrawAspect="Content" ObjectID="_1588601661" r:id="rId202"/>
+        </w:object>
+      </w:r>
+      <w:bookmarkEnd w:id="0"/>
     </w:p>
     <w:p>
       <w:pPr>
@@ -5382,7 +5604,6 @@
         <w:t>and</w:t>
       </w:r>
     </w:p>
-    <w:bookmarkStart w:id="0" w:name="_GoBack"/>
     <w:p>
       <w:pPr>
         <w:spacing w:after="0"/>
@@ -5399,27 +5620,27 @@
           <w:szCs w:val="28"/>
         </w:rPr>
         <w:object w:dxaOrig="7880" w:dyaOrig="2160">
-          <v:shape id="_x0000_i1143" type="#_x0000_t75" style="width:533.1pt;height:146.1pt" o:ole="">
-            <v:imagedata r:id="rId186" o:title=""/>
-          </v:shape>
-          <o:OLEObject Type="Embed" ProgID="Equation.DSMT4" ShapeID="_x0000_i1143" DrawAspect="Content" ObjectID="_1559727333" r:id="rId187"/>
-        </w:object>
-      </w:r>
-      <w:bookmarkEnd w:id="0"/>
-    </w:p>
-    <w:p>
-      <w:pPr>
-        <w:spacing w:after="0"/>
-        <w:rPr>
-          <w:sz w:val="28"/>
-          <w:szCs w:val="28"/>
-        </w:rPr>
-      </w:pPr>
-      <w:r>
-        <w:rPr>
-          <w:sz w:val="28"/>
-          <w:szCs w:val="28"/>
-        </w:rPr>
+          <v:shape id="_x0000_i1162" type="#_x0000_t75" style="width:533.1pt;height:146.1pt" o:ole="">
+            <v:imagedata r:id="rId203" o:title=""/>
+          </v:shape>
+          <o:OLEObject Type="Embed" ProgID="Equation.DSMT4" ShapeID="_x0000_i1162" DrawAspect="Content" ObjectID="_1588601662" r:id="rId204"/>
+        </w:object>
+      </w:r>
+    </w:p>
+    <w:p>
+      <w:pPr>
+        <w:spacing w:after="0"/>
+        <w:rPr>
+          <w:sz w:val="28"/>
+          <w:szCs w:val="28"/>
+        </w:rPr>
+      </w:pPr>
+      <w:r>
+        <w:rPr>
+          <w:sz w:val="28"/>
+          <w:szCs w:val="28"/>
+        </w:rPr>
+        <w:lastRenderedPageBreak/>
         <w:t>References</w:t>
       </w:r>
     </w:p>
@@ -5499,7 +5720,7 @@
         </w:rPr>
         <w:t xml:space="preserve">, 050006 (2017). </w:t>
       </w:r>
-      <w:hyperlink r:id="rId188" w:history="1">
+      <w:hyperlink r:id="rId205" w:history="1">
         <w:r>
           <w:rPr>
             <w:rStyle w:val="Hyperlink"/>
@@ -5580,17 +5801,8 @@
           <w:sz w:val="28"/>
           <w:szCs w:val="28"/>
         </w:rPr>
-        <w:t xml:space="preserve">, Dan T. </w:t>
-      </w:r>
-      <w:proofErr w:type="spellStart"/>
-      <w:r>
-        <w:rPr>
-          <w:sz w:val="28"/>
-          <w:szCs w:val="28"/>
-        </w:rPr>
-        <w:t>Abell</w:t>
-      </w:r>
-      <w:proofErr w:type="spellEnd"/>
+        <w:t>, Dan T. Abell</w:t>
+      </w:r>
       <w:r>
         <w:rPr>
           <w:sz w:val="28"/>
@@ -5649,7 +5861,7 @@
 </file>
 
 <file path=word/numbering.xml><?xml version="1.0" encoding="utf-8"?>
-<w:numbering xmlns:wpc="http://schemas.microsoft.com/office/word/2010/wordprocessingCanvas" xmlns:cx="http://schemas.microsoft.com/office/drawing/2014/chartex" xmlns:cx1="http://schemas.microsoft.com/office/drawing/2015/9/8/chartex" xmlns:cx2="http://schemas.microsoft.com/office/drawing/2015/10/21/chartex" xmlns:cx3="http://schemas.microsoft.com/office/drawing/2016/5/9/chartex" xmlns:cx4="http://schemas.microsoft.com/office/drawing/2016/5/10/chartex" xmlns:cx5="http://schemas.microsoft.com/office/drawing/2016/5/11/chartex" xmlns:mc="http://schemas.openxmlformats.org/markup-compatibility/2006" xmlns:o="urn:schemas-microsoft-com:office:office" xmlns:r="http://schemas.openxmlformats.org/officeDocument/2006/relationships" xmlns:m="http://schemas.openxmlformats.org/officeDocument/2006/math" xmlns:v="urn:schemas-microsoft-com:vml" xmlns:wp14="http://schemas.microsoft.com/office/word/2010/wordprocessingDrawing" xmlns:wp="http://schemas.openxmlformats.org/drawingml/2006/wordprocessingDrawing" xmlns:w10="urn:schemas-microsoft-com:office:word" xmlns:w="http://schemas.openxmlformats.org/wordprocessingml/2006/main" xmlns:w14="http://schemas.microsoft.com/office/word/2010/wordml" xmlns:w15="http://schemas.microsoft.com/office/word/2012/wordml" xmlns:w16se="http://schemas.microsoft.com/office/word/2015/wordml/symex" xmlns:wpg="http://schemas.microsoft.com/office/word/2010/wordprocessingGroup" xmlns:wpi="http://schemas.microsoft.com/office/word/2010/wordprocessingInk" xmlns:wne="http://schemas.microsoft.com/office/word/2006/wordml" xmlns:wps="http://schemas.microsoft.com/office/word/2010/wordprocessingShape" mc:Ignorable="w14 w15 w16se wp14">
+<w:numbering xmlns:wpc="http://schemas.microsoft.com/office/word/2010/wordprocessingCanvas" xmlns:cx="http://schemas.microsoft.com/office/drawing/2014/chartex" xmlns:cx1="http://schemas.microsoft.com/office/drawing/2015/9/8/chartex" xmlns:cx2="http://schemas.microsoft.com/office/drawing/2015/10/21/chartex" xmlns:cx3="http://schemas.microsoft.com/office/drawing/2016/5/9/chartex" xmlns:cx4="http://schemas.microsoft.com/office/drawing/2016/5/10/chartex" xmlns:cx5="http://schemas.microsoft.com/office/drawing/2016/5/11/chartex" xmlns:cx6="http://schemas.microsoft.com/office/drawing/2016/5/12/chartex" xmlns:cx7="http://schemas.microsoft.com/office/drawing/2016/5/13/chartex" xmlns:cx8="http://schemas.microsoft.com/office/drawing/2016/5/14/chartex" xmlns:mc="http://schemas.openxmlformats.org/markup-compatibility/2006" xmlns:aink="http://schemas.microsoft.com/office/drawing/2016/ink" xmlns:am3d="http://schemas.microsoft.com/office/drawing/2017/model3d" xmlns:o="urn:schemas-microsoft-com:office:office" xmlns:r="http://schemas.openxmlformats.org/officeDocument/2006/relationships" xmlns:m="http://schemas.openxmlformats.org/officeDocument/2006/math" xmlns:v="urn:schemas-microsoft-com:vml" xmlns:wp14="http://schemas.microsoft.com/office/word/2010/wordprocessingDrawing" xmlns:wp="http://schemas.openxmlformats.org/drawingml/2006/wordprocessingDrawing" xmlns:w10="urn:schemas-microsoft-com:office:word" xmlns:w="http://schemas.openxmlformats.org/wordprocessingml/2006/main" xmlns:w14="http://schemas.microsoft.com/office/word/2010/wordml" xmlns:w15="http://schemas.microsoft.com/office/word/2012/wordml" xmlns:w16cid="http://schemas.microsoft.com/office/word/2016/wordml/cid" xmlns:w16se="http://schemas.microsoft.com/office/word/2015/wordml/symex" xmlns:wpg="http://schemas.microsoft.com/office/word/2010/wordprocessingGroup" xmlns:wpi="http://schemas.microsoft.com/office/word/2010/wordprocessingInk" xmlns:wne="http://schemas.microsoft.com/office/word/2006/wordml" xmlns:wps="http://schemas.microsoft.com/office/word/2010/wordprocessingShape" mc:Ignorable="w14 w15 w16se w16cid wp14">
   <w:abstractNum w:abstractNumId="0" w15:restartNumberingAfterBreak="0">
     <w:nsid w:val="0B560E9B"/>
     <w:multiLevelType w:val="hybridMultilevel"/>
@@ -5832,7 +6044,7 @@
 </file>
 
 <file path=word/styles.xml><?xml version="1.0" encoding="utf-8"?>
-<w:styles xmlns:mc="http://schemas.openxmlformats.org/markup-compatibility/2006" xmlns:r="http://schemas.openxmlformats.org/officeDocument/2006/relationships" xmlns:w="http://schemas.openxmlformats.org/wordprocessingml/2006/main" xmlns:w14="http://schemas.microsoft.com/office/word/2010/wordml" xmlns:w15="http://schemas.microsoft.com/office/word/2012/wordml" xmlns:w16se="http://schemas.microsoft.com/office/word/2015/wordml/symex" mc:Ignorable="w14 w15 w16se">
+<w:styles xmlns:mc="http://schemas.openxmlformats.org/markup-compatibility/2006" xmlns:r="http://schemas.openxmlformats.org/officeDocument/2006/relationships" xmlns:w="http://schemas.openxmlformats.org/wordprocessingml/2006/main" xmlns:w14="http://schemas.microsoft.com/office/word/2010/wordml" xmlns:w15="http://schemas.microsoft.com/office/word/2012/wordml" xmlns:w16cid="http://schemas.microsoft.com/office/word/2016/wordml/cid" xmlns:w16se="http://schemas.microsoft.com/office/word/2015/wordml/symex" mc:Ignorable="w14 w15 w16se w16cid">
   <w:docDefaults>
     <w:rPrDefault>
       <w:rPr>
@@ -5848,7 +6060,7 @@
       </w:pPr>
     </w:pPrDefault>
   </w:docDefaults>
-  <w:latentStyles w:defLockedState="0" w:defUIPriority="99" w:defSemiHidden="0" w:defUnhideWhenUsed="0" w:defQFormat="0" w:count="374">
+  <w:latentStyles w:defLockedState="0" w:defUIPriority="99" w:defSemiHidden="0" w:defUnhideWhenUsed="0" w:defQFormat="0" w:count="375">
     <w:lsdException w:name="Normal" w:uiPriority="0" w:qFormat="1"/>
     <w:lsdException w:name="heading 1" w:uiPriority="9" w:qFormat="1"/>
     <w:lsdException w:name="heading 2" w:semiHidden="1" w:uiPriority="9" w:unhideWhenUsed="1" w:qFormat="1"/>
@@ -5954,7 +6166,6 @@
     <w:lsdException w:name="HTML Sample" w:semiHidden="1" w:unhideWhenUsed="1"/>
     <w:lsdException w:name="HTML Typewriter" w:semiHidden="1" w:unhideWhenUsed="1"/>
     <w:lsdException w:name="HTML Variable" w:semiHidden="1" w:unhideWhenUsed="1"/>
-    <w:lsdException w:name="Normal Table" w:semiHidden="1" w:unhideWhenUsed="1"/>
     <w:lsdException w:name="annotation subject" w:semiHidden="1" w:unhideWhenUsed="1"/>
     <w:lsdException w:name="No List" w:semiHidden="1" w:unhideWhenUsed="1"/>
     <w:lsdException w:name="Outline List 1" w:semiHidden="1" w:unhideWhenUsed="1"/>
@@ -6001,10 +6212,8 @@
     <w:lsdException w:name="Table Subtle 2" w:semiHidden="1" w:unhideWhenUsed="1"/>
     <w:lsdException w:name="Table Web 1" w:semiHidden="1" w:unhideWhenUsed="1"/>
     <w:lsdException w:name="Table Web 2" w:semiHidden="1" w:unhideWhenUsed="1"/>
-    <w:lsdException w:name="Table Web 3" w:semiHidden="1" w:unhideWhenUsed="1"/>
     <w:lsdException w:name="Balloon Text" w:semiHidden="1" w:unhideWhenUsed="1"/>
     <w:lsdException w:name="Table Grid" w:uiPriority="39"/>
-    <w:lsdException w:name="Table Theme" w:semiHidden="1" w:unhideWhenUsed="1"/>
     <w:lsdException w:name="Placeholder Text" w:semiHidden="1"/>
     <w:lsdException w:name="No Spacing" w:uiPriority="1" w:qFormat="1"/>
     <w:lsdException w:name="Light Shading" w:uiPriority="60"/>
@@ -6223,6 +6432,7 @@
     <w:lsdException w:name="Mention" w:semiHidden="1" w:unhideWhenUsed="1"/>
     <w:lsdException w:name="Smart Hyperlink" w:semiHidden="1" w:unhideWhenUsed="1"/>
     <w:lsdException w:name="Hashtag" w:semiHidden="1" w:unhideWhenUsed="1"/>
+    <w:lsdException w:name="Unresolved Mention" w:semiHidden="1" w:unhideWhenUsed="1"/>
   </w:latentStyles>
   <w:style w:type="paragraph" w:default="1" w:styleId="Normal">
     <w:name w:val="Normal"/>
@@ -6615,7 +6825,7 @@
 </file>
 
 <file path=customXml/itemProps1.xml><?xml version="1.0" encoding="utf-8"?>
-<ds:datastoreItem xmlns:ds="http://schemas.openxmlformats.org/officeDocument/2006/customXml" ds:itemID="{18152436-8124-4839-ADBA-B1E69A60F695}">
+<ds:datastoreItem xmlns:ds="http://schemas.openxmlformats.org/officeDocument/2006/customXml" ds:itemID="{4F05C533-C098-4B50-8C7B-83CD1733ED53}">
   <ds:schemaRefs>
     <ds:schemaRef ds:uri="http://schemas.openxmlformats.org/officeDocument/2006/bibliography"/>
   </ds:schemaRefs>

</xml_diff>